<commit_message>
dry 3 question 1 updated
need to finish question 2
</commit_message>
<xml_diff>
--- a/DRY3.docx
+++ b/DRY3.docx
@@ -1,6 +1,6 @@
 
 <file path=word/document.xml><?xml version="1.0" encoding="utf-8"?>
-<w:document xmlns:wpc="http://schemas.microsoft.com/office/word/2010/wordprocessingCanvas" xmlns:cx="http://schemas.microsoft.com/office/drawing/2014/chartex" xmlns:cx1="http://schemas.microsoft.com/office/drawing/2015/9/8/chartex" xmlns:cx2="http://schemas.microsoft.com/office/drawing/2015/10/21/chartex" xmlns:cx3="http://schemas.microsoft.com/office/drawing/2016/5/9/chartex" xmlns:cx4="http://schemas.microsoft.com/office/drawing/2016/5/10/chartex" xmlns:cx5="http://schemas.microsoft.com/office/drawing/2016/5/11/chartex" xmlns:cx6="http://schemas.microsoft.com/office/drawing/2016/5/12/chartex" xmlns:cx7="http://schemas.microsoft.com/office/drawing/2016/5/13/chartex" xmlns:cx8="http://schemas.microsoft.com/office/drawing/2016/5/14/chartex" xmlns:mc="http://schemas.openxmlformats.org/markup-compatibility/2006" xmlns:aink="http://schemas.microsoft.com/office/drawing/2016/ink" xmlns:am3d="http://schemas.microsoft.com/office/drawing/2017/model3d" xmlns:o="urn:schemas-microsoft-com:office:office" xmlns:r="http://schemas.openxmlformats.org/officeDocument/2006/relationships" xmlns:m="http://schemas.openxmlformats.org/officeDocument/2006/math" xmlns:v="urn:schemas-microsoft-com:vml" xmlns:wp14="http://schemas.microsoft.com/office/word/2010/wordprocessingDrawing" xmlns:wp="http://schemas.openxmlformats.org/drawingml/2006/wordprocessingDrawing" xmlns:w10="urn:schemas-microsoft-com:office:word" xmlns:w="http://schemas.openxmlformats.org/wordprocessingml/2006/main" xmlns:w14="http://schemas.microsoft.com/office/word/2010/wordml" xmlns:w15="http://schemas.microsoft.com/office/word/2012/wordml" xmlns:w16se="http://schemas.microsoft.com/office/word/2015/wordml/symex" xmlns:wpg="http://schemas.microsoft.com/office/word/2010/wordprocessingGroup" xmlns:wpi="http://schemas.microsoft.com/office/word/2010/wordprocessingInk" xmlns:wne="http://schemas.microsoft.com/office/word/2006/wordml" xmlns:wps="http://schemas.microsoft.com/office/word/2010/wordprocessingShape" mc:Ignorable="w14 w15 w16se wp14">
+<w:document xmlns:wpc="http://schemas.microsoft.com/office/word/2010/wordprocessingCanvas" xmlns:cx="http://schemas.microsoft.com/office/drawing/2014/chartex" xmlns:cx1="http://schemas.microsoft.com/office/drawing/2015/9/8/chartex" xmlns:cx2="http://schemas.microsoft.com/office/drawing/2015/10/21/chartex" xmlns:cx3="http://schemas.microsoft.com/office/drawing/2016/5/9/chartex" xmlns:cx4="http://schemas.microsoft.com/office/drawing/2016/5/10/chartex" xmlns:cx5="http://schemas.microsoft.com/office/drawing/2016/5/11/chartex" xmlns:cx6="http://schemas.microsoft.com/office/drawing/2016/5/12/chartex" xmlns:cx7="http://schemas.microsoft.com/office/drawing/2016/5/13/chartex" xmlns:cx8="http://schemas.microsoft.com/office/drawing/2016/5/14/chartex" xmlns:mc="http://schemas.openxmlformats.org/markup-compatibility/2006" xmlns:aink="http://schemas.microsoft.com/office/drawing/2016/ink" xmlns:am3d="http://schemas.microsoft.com/office/drawing/2017/model3d" xmlns:o="urn:schemas-microsoft-com:office:office" xmlns:r="http://schemas.openxmlformats.org/officeDocument/2006/relationships" xmlns:m="http://schemas.openxmlformats.org/officeDocument/2006/math" xmlns:v="urn:schemas-microsoft-com:vml" xmlns:wp14="http://schemas.microsoft.com/office/word/2010/wordprocessingDrawing" xmlns:wp="http://schemas.openxmlformats.org/drawingml/2006/wordprocessingDrawing" xmlns:w10="urn:schemas-microsoft-com:office:word" xmlns:w="http://schemas.openxmlformats.org/wordprocessingml/2006/main" xmlns:w14="http://schemas.microsoft.com/office/word/2010/wordml" xmlns:w15="http://schemas.microsoft.com/office/word/2012/wordml" xmlns:w16cid="http://schemas.microsoft.com/office/word/2016/wordml/cid" xmlns:w16se="http://schemas.microsoft.com/office/word/2015/wordml/symex" xmlns:wpg="http://schemas.microsoft.com/office/word/2010/wordprocessingGroup" xmlns:wpi="http://schemas.microsoft.com/office/word/2010/wordprocessingInk" xmlns:wne="http://schemas.microsoft.com/office/word/2006/wordml" xmlns:wps="http://schemas.microsoft.com/office/word/2010/wordprocessingShape" mc:Ignorable="w14 w15 w16se w16cid wp14">
   <w:body>
     <w:p>
       <w:pPr>
@@ -265,7 +265,10 @@
       </w:r>
       <w:proofErr w:type="spellStart"/>
       <w:r>
-        <w:t>inorder</w:t>
+        <w:t>I</w:t>
+      </w:r>
+      <w:r>
+        <w:t>norder</w:t>
       </w:r>
       <w:proofErr w:type="spellEnd"/>
       <w:r>
@@ -580,10 +583,9 @@
       <w:proofErr w:type="spellStart"/>
       <w:r>
         <w:rPr>
-          <w:rFonts w:ascii="Calibri" w:hAnsi="Calibri" w:cs="Calibri" w:hint="cs"/>
-          <w:rtl/>
-        </w:rPr>
-        <w:t>ממויינים</w:t>
+          <w:rFonts w:ascii="Calibri" w:hAnsi="Calibri" w:cs="Calibri"/>
+        </w:rPr>
+        <w:t>i</w:t>
       </w:r>
       <w:proofErr w:type="spellEnd"/>
       <w:r>
@@ -591,6 +593,29 @@
           <w:rFonts w:ascii="Calibri" w:hAnsi="Calibri" w:cs="Calibri" w:hint="cs"/>
           <w:rtl/>
         </w:rPr>
+        <w:t xml:space="preserve"> </w:t>
+      </w:r>
+      <w:proofErr w:type="spellStart"/>
+      <w:r>
+        <w:rPr>
+          <w:rFonts w:ascii="Calibri" w:hAnsi="Calibri" w:cs="Calibri" w:hint="cs"/>
+          <w:rtl/>
+        </w:rPr>
+        <w:t>מ</w:t>
+      </w:r>
+      <w:r>
+        <w:rPr>
+          <w:rFonts w:ascii="Calibri" w:hAnsi="Calibri" w:cs="Calibri" w:hint="cs"/>
+          <w:rtl/>
+        </w:rPr>
+        <w:t>ויינים</w:t>
+      </w:r>
+      <w:proofErr w:type="spellEnd"/>
+      <w:r>
+        <w:rPr>
+          <w:rFonts w:ascii="Calibri" w:hAnsi="Calibri" w:cs="Calibri" w:hint="cs"/>
+          <w:rtl/>
+        </w:rPr>
         <w:t xml:space="preserve"> לפי הנפח שלהם.</w:t>
       </w:r>
     </w:p>
@@ -607,7 +632,21 @@
           <w:rFonts w:ascii="Calibri" w:hAnsi="Calibri" w:cs="Calibri" w:hint="cs"/>
           <w:rtl/>
         </w:rPr>
-        <w:t>נתאר את הפעולות ונראה כי הם עומדים בדרישות הסיבוכיות:</w:t>
+        <w:t xml:space="preserve">נתאר את הפעולות ונראה כי הם </w:t>
+      </w:r>
+      <w:r>
+        <w:rPr>
+          <w:rFonts w:ascii="Calibri" w:hAnsi="Calibri" w:cs="Calibri" w:hint="cs"/>
+          <w:rtl/>
+        </w:rPr>
+        <w:t>עומדות</w:t>
+      </w:r>
+      <w:r>
+        <w:rPr>
+          <w:rFonts w:ascii="Calibri" w:hAnsi="Calibri" w:cs="Calibri" w:hint="cs"/>
+          <w:rtl/>
+        </w:rPr>
+        <w:t xml:space="preserve"> בדרישות הסיבוכיות:</w:t>
       </w:r>
     </w:p>
     <w:p>
@@ -703,7 +742,22 @@
           <w:vertAlign w:val="subscript"/>
           <w:rtl/>
         </w:rPr>
-        <w:t xml:space="preserve"> את </w:t>
+        <w:t xml:space="preserve"> </w:t>
+      </w:r>
+      <w:r>
+        <w:rPr>
+          <w:rFonts w:hint="cs"/>
+          <w:rtl/>
+        </w:rPr>
+        <w:t>את</w:t>
+      </w:r>
+      <w:r>
+        <w:rPr>
+          <w:rFonts w:hint="cs"/>
+          <w:vertAlign w:val="subscript"/>
+          <w:rtl/>
+        </w:rPr>
+        <w:t xml:space="preserve"> </w:t>
       </w:r>
       <w:r>
         <w:t>(X</w:t>
@@ -1332,7 +1386,21 @@
           <w:rFonts w:ascii="Calibri" w:hAnsi="Calibri" w:cs="Calibri" w:hint="cs"/>
           <w:rtl/>
         </w:rPr>
-        <w:t xml:space="preserve"> עד השורש ונעדכן את </w:t>
+        <w:t xml:space="preserve"> עד השורש</w:t>
+      </w:r>
+      <w:r>
+        <w:rPr>
+          <w:rFonts w:ascii="Calibri" w:hAnsi="Calibri" w:cs="Calibri" w:hint="cs"/>
+          <w:rtl/>
+        </w:rPr>
+        <w:t xml:space="preserve">, ולכל צומת במסלול, </w:t>
+      </w:r>
+      <w:r>
+        <w:rPr>
+          <w:rFonts w:ascii="Calibri" w:hAnsi="Calibri" w:cs="Calibri" w:hint="cs"/>
+          <w:rtl/>
+        </w:rPr>
+        <w:t xml:space="preserve">נעדכן את </w:t>
       </w:r>
       <w:r>
         <w:rPr>
@@ -1490,6 +1558,7 @@
         </w:rPr>
         <w:t xml:space="preserve">-נסייר מן השורש כלפי מטה לפי הערך </w:t>
       </w:r>
+      <w:proofErr w:type="spellStart"/>
       <w:r>
         <w:rPr>
           <w:rFonts w:ascii="Calibri" w:hAnsi="Calibri" w:cs="Calibri"/>
@@ -1498,47 +1567,97 @@
       </w:r>
       <w:r>
         <w:rPr>
-          <w:rFonts w:ascii="Calibri" w:hAnsi="Calibri" w:cs="Calibri" w:hint="cs"/>
-          <w:rtl/>
-        </w:rPr>
-        <w:t xml:space="preserve"> ששמרנו ותחזקנו בהוספת הכדור באופן הבא:</w:t>
+          <w:rFonts w:ascii="Calibri" w:hAnsi="Calibri" w:cs="Calibri"/>
+        </w:rPr>
+        <w:t>Vol</w:t>
+      </w:r>
+      <w:proofErr w:type="spellEnd"/>
+      <w:r>
+        <w:rPr>
+          <w:rFonts w:ascii="Calibri" w:hAnsi="Calibri" w:cs="Calibri" w:hint="cs"/>
+          <w:rtl/>
+        </w:rPr>
+        <w:t xml:space="preserve"> באופן הבא:</w:t>
       </w:r>
     </w:p>
     <w:p>
       <w:pPr>
         <w:pStyle w:val="a3"/>
         <w:bidi/>
-        <w:rPr>
-          <w:rFonts w:ascii="Calibri" w:hAnsi="Calibri" w:cs="Calibri"/>
-        </w:rPr>
-      </w:pPr>
-      <w:r>
-        <w:rPr>
-          <w:rFonts w:ascii="Calibri" w:hAnsi="Calibri" w:cs="Calibri" w:hint="cs"/>
-          <w:rtl/>
-        </w:rPr>
-        <w:t xml:space="preserve">נחזיק משתנה </w:t>
-      </w:r>
-      <w:r>
-        <w:rPr>
-          <w:rFonts w:ascii="Calibri" w:hAnsi="Calibri" w:cs="Calibri"/>
-        </w:rPr>
-        <w:t>d</w:t>
-      </w:r>
-      <w:r>
-        <w:rPr>
-          <w:rFonts w:ascii="Calibri" w:hAnsi="Calibri" w:cs="Calibri" w:hint="cs"/>
-          <w:rtl/>
+        <w:jc w:val="both"/>
+        <w:rPr>
+          <w:rFonts w:ascii="Calibri" w:hAnsi="Calibri" w:cs="Calibri"/>
+          <w:rtl/>
+        </w:rPr>
+      </w:pPr>
+      <w:r>
+        <w:rPr>
+          <w:rFonts w:ascii="Calibri" w:hAnsi="Calibri" w:cs="Calibri" w:hint="cs"/>
+          <w:rtl/>
+        </w:rPr>
+        <w:t xml:space="preserve">נסייר בצומת הנוכחי ונבדוק מי מהבנים שלו בעל ערך </w:t>
+      </w:r>
+      <w:proofErr w:type="spellStart"/>
+      <w:r>
+        <w:rPr>
+          <w:rFonts w:ascii="Calibri" w:hAnsi="Calibri" w:cs="Calibri"/>
+        </w:rPr>
+        <w:t>maxVol</w:t>
+      </w:r>
+      <w:proofErr w:type="spellEnd"/>
+      <w:r>
+        <w:rPr>
+          <w:rFonts w:ascii="Calibri" w:hAnsi="Calibri" w:cs="Calibri"/>
         </w:rPr>
         <w:t xml:space="preserve"> </w:t>
       </w:r>
+      <w:r>
+        <w:rPr>
+          <w:rFonts w:ascii="Calibri" w:hAnsi="Calibri" w:cs="Calibri" w:hint="cs"/>
+          <w:rtl/>
+        </w:rPr>
+        <w:t xml:space="preserve"> כמו של הצומת הנוכחי, ונמשיך אליו.</w:t>
+      </w:r>
+      <w:r>
+        <w:rPr>
+          <w:rFonts w:ascii="Calibri" w:hAnsi="Calibri" w:cs="Calibri" w:hint="cs"/>
+          <w:rtl/>
+        </w:rPr>
+        <w:t xml:space="preserve"> </w:t>
+      </w:r>
+      <w:r>
+        <w:rPr>
+          <w:rFonts w:ascii="Calibri" w:hAnsi="Calibri" w:cs="Calibri" w:hint="cs"/>
+          <w:rtl/>
+        </w:rPr>
+        <w:t>כך נתקדם</w:t>
+      </w:r>
+      <w:r>
+        <w:rPr>
+          <w:rFonts w:ascii="Calibri" w:hAnsi="Calibri" w:cs="Calibri" w:hint="cs"/>
+          <w:rtl/>
+        </w:rPr>
+        <w:t xml:space="preserve"> באופן רקורסיבי עד שנגיע לצומת ש</w:t>
+      </w:r>
+      <w:r>
+        <w:rPr>
+          <w:rFonts w:ascii="Calibri" w:hAnsi="Calibri" w:cs="Calibri" w:hint="cs"/>
+          <w:rtl/>
+        </w:rPr>
+        <w:t>ה</w:t>
+      </w:r>
       <w:proofErr w:type="spellStart"/>
       <w:r>
         <w:rPr>
-          <w:rFonts w:ascii="Calibri" w:hAnsi="Calibri" w:cs="Calibri" w:hint="cs"/>
-          <w:rtl/>
-        </w:rPr>
-        <w:t>שיסכום</w:t>
+          <w:rFonts w:ascii="Calibri" w:hAnsi="Calibri" w:cs="Calibri"/>
+        </w:rPr>
+        <w:t>max</w:t>
+      </w:r>
+      <w:r>
+        <w:rPr>
+          <w:rFonts w:ascii="Calibri" w:hAnsi="Calibri" w:cs="Calibri"/>
+        </w:rPr>
+        <w:t>Vol</w:t>
       </w:r>
       <w:proofErr w:type="spellEnd"/>
       <w:r>
@@ -1546,41 +1665,390 @@
           <w:rFonts w:ascii="Calibri" w:hAnsi="Calibri" w:cs="Calibri" w:hint="cs"/>
           <w:rtl/>
         </w:rPr>
-        <w:t xml:space="preserve"> את כל </w:t>
-      </w:r>
-      <w:r>
-        <w:rPr>
-          <w:highlight w:val="yellow"/>
-        </w:rPr>
-        <w:t>(X</w:t>
-      </w:r>
-      <w:r>
-        <w:rPr>
-          <w:highlight w:val="yellow"/>
-          <w:vertAlign w:val="subscript"/>
-        </w:rPr>
-        <w:t>i</w:t>
-      </w:r>
-      <w:r>
-        <w:rPr>
-          <w:highlight w:val="yellow"/>
+        <w:t xml:space="preserve"> של שני בניה קטנים מה</w:t>
+      </w:r>
+      <w:proofErr w:type="spellStart"/>
+      <w:r>
+        <w:rPr>
+          <w:rFonts w:ascii="Calibri" w:hAnsi="Calibri" w:cs="Calibri"/>
+        </w:rPr>
+        <w:t>max</w:t>
+      </w:r>
+      <w:r>
+        <w:rPr>
+          <w:rFonts w:ascii="Calibri" w:hAnsi="Calibri" w:cs="Calibri"/>
+        </w:rPr>
+        <w:t>Vol</w:t>
+      </w:r>
+      <w:proofErr w:type="spellEnd"/>
+      <w:r>
+        <w:rPr>
+          <w:rFonts w:ascii="Calibri" w:hAnsi="Calibri" w:cs="Calibri" w:hint="cs"/>
+          <w:rtl/>
+        </w:rPr>
+        <w:t xml:space="preserve"> שלה</w:t>
+      </w:r>
+      <w:r>
+        <w:rPr>
+          <w:rFonts w:ascii="Calibri" w:hAnsi="Calibri" w:cs="Calibri" w:hint="cs"/>
+          <w:rtl/>
+        </w:rPr>
+        <w:t>(עבור בן שלא קיים ה</w:t>
+      </w:r>
+      <w:proofErr w:type="spellStart"/>
+      <w:r>
+        <w:rPr>
+          <w:rFonts w:ascii="Calibri" w:hAnsi="Calibri" w:cs="Calibri"/>
+        </w:rPr>
+        <w:t>max</w:t>
+      </w:r>
+      <w:r>
+        <w:rPr>
+          <w:rFonts w:ascii="Calibri" w:hAnsi="Calibri" w:cs="Calibri"/>
+        </w:rPr>
+        <w:t>Vol</w:t>
+      </w:r>
+      <w:proofErr w:type="spellEnd"/>
+      <w:r>
+        <w:rPr>
+          <w:rFonts w:ascii="Calibri" w:hAnsi="Calibri" w:cs="Calibri" w:hint="cs"/>
+          <w:rtl/>
+        </w:rPr>
+        <w:t xml:space="preserve"> מוגדר להיות 0</w:t>
+      </w:r>
+      <w:r>
+        <w:rPr>
+          <w:rFonts w:ascii="Calibri" w:hAnsi="Calibri" w:cs="Calibri" w:hint="cs"/>
+          <w:rtl/>
         </w:rPr>
         <w:t>)</w:t>
       </w:r>
       <w:r>
         <w:rPr>
-          <w:rFonts w:ascii="Calibri" w:hAnsi="Calibri" w:cs="Calibri"/>
-          <w:highlight w:val="yellow"/>
-          <w:rtl/>
-        </w:rPr>
-        <w:t>∆</w:t>
-      </w:r>
-      <w:r>
-        <w:rPr>
-          <w:rFonts w:ascii="Calibri" w:hAnsi="Calibri" w:cs="Calibri" w:hint="cs"/>
-          <w:rtl/>
-        </w:rPr>
-        <w:t xml:space="preserve"> שהיו עד עכשיו במסלול החיפוש.</w:t>
+          <w:rFonts w:ascii="Calibri" w:hAnsi="Calibri" w:cs="Calibri" w:hint="cs"/>
+          <w:rtl/>
+        </w:rPr>
+        <w:t>, ה</w:t>
+      </w:r>
+      <w:r>
+        <w:rPr>
+          <w:rFonts w:ascii="Calibri" w:hAnsi="Calibri" w:cs="Calibri" w:hint="cs"/>
+          <w:rtl/>
+        </w:rPr>
+        <w:t xml:space="preserve">רי </w:t>
+      </w:r>
+      <w:r>
+        <w:rPr>
+          <w:rFonts w:ascii="Calibri" w:hAnsi="Calibri" w:cs="Calibri" w:hint="cs"/>
+          <w:rtl/>
+        </w:rPr>
+        <w:t>הגענו אל</w:t>
+      </w:r>
+      <w:r>
+        <w:rPr>
+          <w:rFonts w:ascii="Calibri" w:hAnsi="Calibri" w:cs="Calibri" w:hint="cs"/>
+          <w:rtl/>
+        </w:rPr>
+        <w:t xml:space="preserve"> הצומת שמסמ</w:t>
+      </w:r>
+      <w:r>
+        <w:rPr>
+          <w:rFonts w:ascii="Calibri" w:hAnsi="Calibri" w:cs="Calibri" w:hint="cs"/>
+          <w:rtl/>
+        </w:rPr>
+        <w:t xml:space="preserve">ל צבע בעל נפח הכדור </w:t>
+      </w:r>
+      <w:proofErr w:type="spellStart"/>
+      <w:r>
+        <w:rPr>
+          <w:rFonts w:ascii="Calibri" w:hAnsi="Calibri" w:cs="Calibri" w:hint="cs"/>
+          <w:rtl/>
+        </w:rPr>
+        <w:t>המקס</w:t>
+      </w:r>
+      <w:proofErr w:type="spellEnd"/>
+      <w:r>
+        <w:rPr>
+          <w:rFonts w:ascii="Calibri" w:hAnsi="Calibri" w:cs="Calibri" w:hint="cs"/>
+          <w:rtl/>
+        </w:rPr>
+        <w:t>' במבנה</w:t>
+      </w:r>
+      <w:r>
+        <w:rPr>
+          <w:rFonts w:ascii="Calibri" w:hAnsi="Calibri" w:cs="Calibri" w:hint="cs"/>
+          <w:rtl/>
+        </w:rPr>
+        <w:t xml:space="preserve">. אורך מסלול החיפוש הוא לכל היותר </w:t>
+      </w:r>
+      <w:r>
+        <w:rPr>
+          <w:rFonts w:ascii="Calibri" w:hAnsi="Calibri" w:cs="Calibri"/>
+        </w:rPr>
+        <w:t>O(log(k))</w:t>
+      </w:r>
+      <w:r>
+        <w:rPr>
+          <w:rFonts w:ascii="Calibri" w:hAnsi="Calibri" w:cs="Calibri" w:hint="cs"/>
+          <w:rtl/>
+        </w:rPr>
+        <w:t xml:space="preserve"> ולכן זוהי גם הסיבוכיות. </w:t>
+      </w:r>
+      <w:r>
+        <w:rPr>
+          <w:rFonts w:ascii="Calibri" w:hAnsi="Calibri" w:cs="Calibri" w:hint="cs"/>
+          <w:rtl/>
+        </w:rPr>
+        <w:t xml:space="preserve">כעת ניגש </w:t>
+      </w:r>
+      <w:r>
+        <w:rPr>
+          <w:rFonts w:ascii="Calibri" w:hAnsi="Calibri" w:cs="Calibri" w:hint="cs"/>
+          <w:rtl/>
+        </w:rPr>
+        <w:t>לעץ הכדורים הרלוונטי</w:t>
+      </w:r>
+      <w:r>
+        <w:rPr>
+          <w:rFonts w:ascii="Calibri" w:hAnsi="Calibri" w:cs="Calibri"/>
+        </w:rPr>
+        <w:t xml:space="preserve"> </w:t>
+      </w:r>
+      <w:r>
+        <w:rPr>
+          <w:rFonts w:ascii="Calibri" w:hAnsi="Calibri" w:cs="Calibri" w:hint="cs"/>
+          <w:rtl/>
+        </w:rPr>
+        <w:t xml:space="preserve"> </w:t>
+      </w:r>
+      <w:r>
+        <w:rPr>
+          <w:rFonts w:ascii="Calibri" w:hAnsi="Calibri" w:cs="Calibri"/>
+        </w:rPr>
+        <w:t>O(1)</w:t>
+      </w:r>
+      <w:r>
+        <w:rPr>
+          <w:rFonts w:ascii="Calibri" w:hAnsi="Calibri" w:cs="Calibri" w:hint="cs"/>
+          <w:rtl/>
+        </w:rPr>
+        <w:t xml:space="preserve"> </w:t>
+      </w:r>
+      <w:r>
+        <w:rPr>
+          <w:rFonts w:ascii="Calibri" w:hAnsi="Calibri" w:cs="Calibri" w:hint="cs"/>
+          <w:rtl/>
+        </w:rPr>
+        <w:t>ונסיר ממנ</w:t>
+      </w:r>
+      <w:r>
+        <w:rPr>
+          <w:rFonts w:ascii="Calibri" w:hAnsi="Calibri" w:cs="Calibri" w:hint="cs"/>
+          <w:rtl/>
+        </w:rPr>
+        <w:t>ו</w:t>
+      </w:r>
+      <w:r>
+        <w:rPr>
+          <w:rFonts w:ascii="Calibri" w:hAnsi="Calibri" w:cs="Calibri" w:hint="cs"/>
+          <w:rtl/>
+        </w:rPr>
+        <w:t xml:space="preserve"> את </w:t>
+      </w:r>
+      <w:r>
+        <w:rPr>
+          <w:rFonts w:ascii="Calibri" w:hAnsi="Calibri" w:cs="Calibri" w:hint="cs"/>
+          <w:rtl/>
+        </w:rPr>
+        <w:t>הכדור</w:t>
+      </w:r>
+      <w:r>
+        <w:rPr>
+          <w:rFonts w:ascii="Calibri" w:hAnsi="Calibri" w:cs="Calibri" w:hint="cs"/>
+          <w:rtl/>
+        </w:rPr>
+        <w:t xml:space="preserve"> </w:t>
+      </w:r>
+      <w:proofErr w:type="spellStart"/>
+      <w:r>
+        <w:rPr>
+          <w:rFonts w:ascii="Calibri" w:hAnsi="Calibri" w:cs="Calibri" w:hint="cs"/>
+          <w:rtl/>
+        </w:rPr>
+        <w:t>המקס</w:t>
+      </w:r>
+      <w:proofErr w:type="spellEnd"/>
+      <w:r>
+        <w:rPr>
+          <w:rFonts w:ascii="Calibri" w:hAnsi="Calibri" w:cs="Calibri" w:hint="cs"/>
+          <w:rtl/>
+        </w:rPr>
+        <w:t xml:space="preserve">' בעזרת </w:t>
+      </w:r>
+      <w:r>
+        <w:rPr>
+          <w:rFonts w:ascii="Calibri" w:hAnsi="Calibri" w:cs="Calibri" w:hint="cs"/>
+          <w:rtl/>
+        </w:rPr>
+        <w:t>המצביע</w:t>
+      </w:r>
+      <w:r>
+        <w:rPr>
+          <w:rFonts w:ascii="Calibri" w:hAnsi="Calibri" w:cs="Calibri" w:hint="cs"/>
+          <w:rtl/>
+        </w:rPr>
+        <w:t xml:space="preserve"> </w:t>
+      </w:r>
+      <w:r>
+        <w:rPr>
+          <w:rFonts w:ascii="Calibri" w:hAnsi="Calibri" w:cs="Calibri"/>
+        </w:rPr>
+        <w:t>O(</w:t>
+      </w:r>
+      <w:proofErr w:type="spellStart"/>
+      <w:r>
+        <w:rPr>
+          <w:rFonts w:ascii="Calibri" w:hAnsi="Calibri" w:cs="Calibri"/>
+        </w:rPr>
+        <w:t>logn</w:t>
+      </w:r>
+      <w:proofErr w:type="spellEnd"/>
+      <w:r>
+        <w:rPr>
+          <w:rFonts w:ascii="Calibri" w:hAnsi="Calibri" w:cs="Calibri"/>
+        </w:rPr>
+        <w:t>)</w:t>
+      </w:r>
+      <w:r>
+        <w:rPr>
+          <w:rFonts w:ascii="Calibri" w:hAnsi="Calibri" w:cs="Calibri" w:hint="cs"/>
+          <w:rtl/>
+        </w:rPr>
+        <w:t xml:space="preserve"> ועל ידי</w:t>
+      </w:r>
+      <w:r>
+        <w:rPr>
+          <w:rFonts w:ascii="Calibri" w:hAnsi="Calibri" w:cs="Calibri" w:hint="cs"/>
+          <w:rtl/>
+        </w:rPr>
+        <w:t xml:space="preserve"> </w:t>
+      </w:r>
+      <w:r>
+        <w:rPr>
+          <w:rFonts w:ascii="Calibri" w:hAnsi="Calibri" w:cs="Calibri" w:hint="cs"/>
+          <w:rtl/>
+        </w:rPr>
+        <w:t>סיור ימינה "עד הסוף"</w:t>
+      </w:r>
+      <w:r>
+        <w:rPr>
+          <w:rFonts w:ascii="Calibri" w:hAnsi="Calibri" w:cs="Calibri" w:hint="cs"/>
+          <w:rtl/>
+        </w:rPr>
+        <w:t xml:space="preserve"> </w:t>
+      </w:r>
+      <w:r>
+        <w:rPr>
+          <w:rFonts w:ascii="Calibri" w:hAnsi="Calibri" w:cs="Calibri" w:hint="cs"/>
+          <w:rtl/>
+        </w:rPr>
+        <w:t xml:space="preserve"> ונדאג לעדכן את ה</w:t>
+      </w:r>
+      <w:r>
+        <w:rPr>
+          <w:rFonts w:ascii="Calibri" w:hAnsi="Calibri" w:cs="Calibri"/>
+        </w:rPr>
+        <w:t>max</w:t>
+      </w:r>
+      <w:r>
+        <w:rPr>
+          <w:rFonts w:ascii="Calibri" w:hAnsi="Calibri" w:cs="Calibri" w:hint="cs"/>
+          <w:rtl/>
+        </w:rPr>
+        <w:t xml:space="preserve"> החדש </w:t>
+      </w:r>
+      <w:r>
+        <w:rPr>
+          <w:rFonts w:ascii="Calibri" w:hAnsi="Calibri" w:cs="Calibri"/>
+        </w:rPr>
+        <w:t>O(log(n))</w:t>
+      </w:r>
+      <w:r>
+        <w:rPr>
+          <w:rFonts w:ascii="Calibri" w:hAnsi="Calibri" w:cs="Calibri" w:hint="cs"/>
+          <w:rtl/>
+        </w:rPr>
+        <w:t xml:space="preserve">. בנוסף נעדכן על מסלול החיפוש, בעץ הצבעים, </w:t>
+      </w:r>
+      <w:r>
+        <w:rPr>
+          <w:rFonts w:ascii="Calibri" w:hAnsi="Calibri" w:cs="Calibri" w:hint="cs"/>
+          <w:rtl/>
+        </w:rPr>
+        <w:t>מהאיבר ע</w:t>
+      </w:r>
+      <w:r>
+        <w:rPr>
+          <w:rFonts w:ascii="Calibri" w:hAnsi="Calibri" w:cs="Calibri" w:hint="cs"/>
+          <w:rtl/>
+        </w:rPr>
+        <w:t xml:space="preserve">ד לשורש כלפי מעלה את </w:t>
+      </w:r>
+      <w:proofErr w:type="spellStart"/>
+      <w:r>
+        <w:rPr>
+          <w:rFonts w:ascii="Calibri" w:hAnsi="Calibri" w:cs="Calibri" w:hint="cs"/>
+          <w:rtl/>
+        </w:rPr>
+        <w:t>המ</w:t>
+      </w:r>
+      <w:r>
+        <w:rPr>
+          <w:rFonts w:ascii="Calibri" w:hAnsi="Calibri" w:cs="Calibri" w:hint="cs"/>
+          <w:rtl/>
+        </w:rPr>
+        <w:t>קס</w:t>
+      </w:r>
+      <w:proofErr w:type="spellEnd"/>
+      <w:r>
+        <w:rPr>
+          <w:rFonts w:ascii="Calibri" w:hAnsi="Calibri" w:cs="Calibri" w:hint="cs"/>
+          <w:rtl/>
+        </w:rPr>
+        <w:t>' החדש, ב</w:t>
+      </w:r>
+      <w:r>
+        <w:rPr>
+          <w:rFonts w:ascii="Calibri" w:hAnsi="Calibri" w:cs="Calibri" w:hint="cs"/>
+          <w:rtl/>
+        </w:rPr>
+        <w:t xml:space="preserve">מידה וקיים, </w:t>
+      </w:r>
+      <w:r>
+        <w:rPr>
+          <w:rFonts w:ascii="Calibri" w:hAnsi="Calibri" w:cs="Calibri" w:hint="cs"/>
+          <w:rtl/>
+        </w:rPr>
+        <w:t>בהתאם. (</w:t>
+      </w:r>
+      <w:r>
+        <w:rPr>
+          <w:rFonts w:ascii="Calibri" w:hAnsi="Calibri" w:cs="Calibri" w:hint="cs"/>
+        </w:rPr>
+        <w:t>O</w:t>
+      </w:r>
+      <w:r>
+        <w:rPr>
+          <w:rFonts w:ascii="Calibri" w:hAnsi="Calibri" w:cs="Calibri"/>
+        </w:rPr>
+        <w:t>(log(k)</w:t>
+      </w:r>
+      <w:r>
+        <w:rPr>
+          <w:rFonts w:ascii="Calibri" w:hAnsi="Calibri" w:cs="Calibri" w:hint="cs"/>
+          <w:rtl/>
+        </w:rPr>
+        <w:t>.</w:t>
       </w:r>
     </w:p>
     <w:p>
@@ -1593,653 +2061,48 @@
           <w:rtl/>
         </w:rPr>
       </w:pPr>
-      <w:r>
-        <w:rPr>
-          <w:rFonts w:ascii="Calibri" w:hAnsi="Calibri" w:cs="Calibri" w:hint="cs"/>
-          <w:highlight w:val="yellow"/>
-          <w:rtl/>
-        </w:rPr>
-        <w:t>אם ה</w:t>
-      </w:r>
-      <w:proofErr w:type="spellStart"/>
-      <w:r>
-        <w:rPr>
-          <w:rFonts w:ascii="Calibri" w:hAnsi="Calibri" w:cs="Calibri"/>
-          <w:highlight w:val="yellow"/>
-        </w:rPr>
-        <w:t>maxVol</w:t>
-      </w:r>
-      <w:proofErr w:type="spellEnd"/>
-      <w:r>
-        <w:rPr>
-          <w:rFonts w:ascii="Calibri" w:hAnsi="Calibri" w:cs="Calibri" w:hint="cs"/>
-          <w:highlight w:val="yellow"/>
-          <w:rtl/>
-        </w:rPr>
-        <w:t xml:space="preserve"> שווה ל</w:t>
-      </w:r>
-      <w:r>
-        <w:rPr>
-          <w:rFonts w:ascii="Calibri" w:hAnsi="Calibri" w:cs="Calibri"/>
-          <w:highlight w:val="yellow"/>
-        </w:rPr>
-        <w:t>max</w:t>
-      </w:r>
-      <w:r>
-        <w:rPr>
-          <w:rFonts w:ascii="Calibri" w:hAnsi="Calibri" w:cs="Calibri" w:hint="cs"/>
-          <w:highlight w:val="yellow"/>
-          <w:rtl/>
-        </w:rPr>
-        <w:t xml:space="preserve"> של הצומת </w:t>
-      </w:r>
-      <w:proofErr w:type="spellStart"/>
-      <w:r>
-        <w:rPr>
-          <w:rFonts w:ascii="Calibri" w:hAnsi="Calibri" w:cs="Calibri"/>
-          <w:highlight w:val="yellow"/>
-        </w:rPr>
-        <w:t>i</w:t>
-      </w:r>
-      <w:proofErr w:type="spellEnd"/>
-      <w:r>
-        <w:rPr>
-          <w:rFonts w:ascii="Calibri" w:hAnsi="Calibri" w:cs="Calibri" w:hint="cs"/>
-          <w:highlight w:val="yellow"/>
-          <w:rtl/>
-        </w:rPr>
-        <w:t xml:space="preserve">, אז הגענו, </w:t>
-      </w:r>
-      <w:proofErr w:type="spellStart"/>
-      <w:r>
-        <w:rPr>
-          <w:rFonts w:ascii="Calibri" w:hAnsi="Calibri" w:cs="Calibri" w:hint="cs"/>
-          <w:highlight w:val="yellow"/>
-          <w:rtl/>
-        </w:rPr>
-        <w:t>אחרת,</w:t>
-      </w:r>
-      <w:r>
-        <w:rPr>
-          <w:rFonts w:ascii="Calibri" w:hAnsi="Calibri" w:cs="Calibri" w:hint="cs"/>
-          <w:highlight w:val="yellow"/>
-          <w:rtl/>
-        </w:rPr>
-        <w:t>אם</w:t>
-      </w:r>
-      <w:proofErr w:type="spellEnd"/>
-      <w:r>
-        <w:rPr>
-          <w:rFonts w:ascii="Calibri" w:hAnsi="Calibri" w:cs="Calibri"/>
-          <w:highlight w:val="yellow"/>
+    </w:p>
+    <w:p>
+      <w:pPr>
+        <w:bidi/>
+        <w:ind w:firstLine="720"/>
+        <w:rPr>
+          <w:rFonts w:ascii="Calibri" w:hAnsi="Calibri" w:cs="Calibri"/>
+        </w:rPr>
+      </w:pPr>
+      <w:r>
+        <w:rPr>
+          <w:rFonts w:ascii="Calibri" w:hAnsi="Calibri" w:cs="Calibri" w:hint="cs"/>
+          <w:rtl/>
+        </w:rPr>
+        <w:t xml:space="preserve">סה"כ סיבוכיות הפעולה הינה </w:t>
+      </w:r>
+      <w:r>
+        <w:rPr>
+          <w:rFonts w:ascii="Calibri" w:hAnsi="Calibri" w:cs="Calibri"/>
+        </w:rPr>
+        <w:t>O(log(k))+</w:t>
+      </w:r>
+      <w:r>
+        <w:rPr>
+          <w:rFonts w:ascii="Calibri" w:hAnsi="Calibri" w:cs="Calibri"/>
         </w:rPr>
         <w:t xml:space="preserve"> </w:t>
       </w:r>
       <w:r>
         <w:rPr>
-          <w:rFonts w:ascii="Calibri" w:hAnsi="Calibri" w:cs="Calibri" w:hint="cs"/>
-          <w:highlight w:val="yellow"/>
-          <w:rtl/>
+          <w:rFonts w:ascii="Calibri" w:hAnsi="Calibri" w:cs="Calibri"/>
+        </w:rPr>
+        <w:t>O(log(n))=</w:t>
+      </w:r>
+      <w:r>
+        <w:rPr>
+          <w:rFonts w:ascii="Calibri" w:hAnsi="Calibri" w:cs="Calibri"/>
         </w:rPr>
         <w:t xml:space="preserve"> </w:t>
       </w:r>
       <w:r>
         <w:rPr>
-          <w:highlight w:val="yellow"/>
-        </w:rPr>
-        <w:t>(X</w:t>
-      </w:r>
-      <w:r>
-        <w:rPr>
-          <w:highlight w:val="yellow"/>
-          <w:vertAlign w:val="subscript"/>
-        </w:rPr>
-        <w:t>i</w:t>
-      </w:r>
-      <w:r>
-        <w:rPr>
-          <w:highlight w:val="yellow"/>
-        </w:rPr>
-        <w:t>)</w:t>
-      </w:r>
-      <w:r>
-        <w:rPr>
-          <w:highlight w:val="yellow"/>
-        </w:rPr>
-        <w:t>+d</w:t>
-      </w:r>
-      <w:r>
-        <w:rPr>
-          <w:rFonts w:ascii="Calibri" w:hAnsi="Calibri" w:cs="Calibri"/>
-          <w:highlight w:val="yellow"/>
-          <w:rtl/>
-        </w:rPr>
-        <w:t>∆</w:t>
-      </w:r>
-      <w:proofErr w:type="spellStart"/>
-      <w:r>
-        <w:rPr>
-          <w:rFonts w:ascii="Calibri" w:hAnsi="Calibri" w:cs="Calibri"/>
-          <w:highlight w:val="yellow"/>
-        </w:rPr>
-        <w:t>maxVol</w:t>
-      </w:r>
-      <w:proofErr w:type="spellEnd"/>
-      <w:r>
-        <w:rPr>
-          <w:rFonts w:ascii="Calibri" w:hAnsi="Calibri" w:cs="Calibri"/>
-          <w:highlight w:val="yellow"/>
-        </w:rPr>
-        <w:t>+</w:t>
-      </w:r>
-      <w:r>
-        <w:rPr>
-          <w:rFonts w:ascii="Calibri" w:hAnsi="Calibri" w:cs="Calibri" w:hint="cs"/>
-          <w:highlight w:val="yellow"/>
-          <w:rtl/>
-        </w:rPr>
-        <w:t xml:space="preserve"> </w:t>
-      </w:r>
-      <w:r>
-        <w:rPr>
-          <w:rFonts w:ascii="Calibri" w:hAnsi="Calibri" w:cs="Calibri" w:hint="cs"/>
-          <w:highlight w:val="yellow"/>
-          <w:rtl/>
-        </w:rPr>
-        <w:t>בצומת בן הימני</w:t>
-      </w:r>
-      <w:r>
-        <w:rPr>
-          <w:rFonts w:ascii="Calibri" w:hAnsi="Calibri" w:cs="Calibri" w:hint="cs"/>
-          <w:highlight w:val="yellow"/>
-          <w:rtl/>
-        </w:rPr>
-        <w:t xml:space="preserve"> </w:t>
-      </w:r>
-      <w:r>
-        <w:rPr>
-          <w:rFonts w:ascii="Calibri" w:hAnsi="Calibri" w:cs="Calibri" w:hint="cs"/>
-          <w:highlight w:val="yellow"/>
-          <w:rtl/>
-        </w:rPr>
-        <w:t>גדול מ</w:t>
-      </w:r>
-      <w:r>
-        <w:rPr>
-          <w:highlight w:val="yellow"/>
-        </w:rPr>
-        <w:t>(X</w:t>
-      </w:r>
-      <w:r>
-        <w:rPr>
-          <w:highlight w:val="yellow"/>
-          <w:vertAlign w:val="subscript"/>
-        </w:rPr>
-        <w:t>i</w:t>
-      </w:r>
-      <w:r>
-        <w:rPr>
-          <w:highlight w:val="yellow"/>
-        </w:rPr>
-        <w:t>)</w:t>
-      </w:r>
-      <w:r>
-        <w:rPr>
-          <w:highlight w:val="yellow"/>
-        </w:rPr>
-        <w:t>+d</w:t>
-      </w:r>
-      <w:r>
-        <w:rPr>
-          <w:rFonts w:ascii="Calibri" w:hAnsi="Calibri" w:cs="Calibri"/>
-          <w:highlight w:val="yellow"/>
-          <w:rtl/>
-        </w:rPr>
-        <w:t>∆</w:t>
-      </w:r>
-      <w:proofErr w:type="spellStart"/>
-      <w:r>
-        <w:rPr>
-          <w:rFonts w:ascii="Calibri" w:hAnsi="Calibri" w:cs="Calibri"/>
-          <w:highlight w:val="yellow"/>
-        </w:rPr>
-        <w:t>maxVol</w:t>
-      </w:r>
-      <w:proofErr w:type="spellEnd"/>
-      <w:r>
-        <w:rPr>
-          <w:rFonts w:ascii="Calibri" w:hAnsi="Calibri" w:cs="Calibri"/>
-          <w:highlight w:val="yellow"/>
-        </w:rPr>
-        <w:t>+</w:t>
-      </w:r>
-      <w:r>
-        <w:rPr>
-          <w:rFonts w:ascii="Calibri" w:hAnsi="Calibri" w:cs="Calibri" w:hint="cs"/>
-          <w:highlight w:val="yellow"/>
-          <w:rtl/>
-        </w:rPr>
-        <w:t xml:space="preserve"> </w:t>
-      </w:r>
-      <w:r>
-        <w:rPr>
-          <w:rFonts w:ascii="Calibri" w:hAnsi="Calibri" w:cs="Calibri" w:hint="cs"/>
-          <w:highlight w:val="yellow"/>
-          <w:rtl/>
-        </w:rPr>
-        <w:t>בצומת הבן השמאלי</w:t>
-      </w:r>
-      <w:r>
-        <w:rPr>
-          <w:rFonts w:ascii="Calibri" w:hAnsi="Calibri" w:cs="Calibri" w:hint="cs"/>
-          <w:highlight w:val="yellow"/>
-          <w:rtl/>
-        </w:rPr>
-        <w:t xml:space="preserve">, נתקדם אליו, אחרת, באופן סימטרי נתקדם </w:t>
-      </w:r>
-      <w:proofErr w:type="spellStart"/>
-      <w:r>
-        <w:rPr>
-          <w:rFonts w:ascii="Calibri" w:hAnsi="Calibri" w:cs="Calibri" w:hint="cs"/>
-          <w:highlight w:val="yellow"/>
-          <w:rtl/>
-        </w:rPr>
-        <w:t>שמאלה.</w:t>
-      </w:r>
-      <w:r>
-        <w:rPr>
-          <w:rFonts w:ascii="Calibri" w:hAnsi="Calibri" w:cs="Calibri" w:hint="cs"/>
-          <w:highlight w:val="yellow"/>
-          <w:rtl/>
-        </w:rPr>
-        <w:t>נדאג</w:t>
-      </w:r>
-      <w:proofErr w:type="spellEnd"/>
-      <w:r>
-        <w:rPr>
-          <w:rFonts w:ascii="Calibri" w:hAnsi="Calibri" w:cs="Calibri" w:hint="cs"/>
-          <w:highlight w:val="yellow"/>
-          <w:rtl/>
-        </w:rPr>
-        <w:t xml:space="preserve"> ל</w:t>
-      </w:r>
-      <w:r>
-        <w:rPr>
-          <w:rFonts w:ascii="Calibri" w:hAnsi="Calibri" w:cs="Calibri" w:hint="cs"/>
-          <w:highlight w:val="yellow"/>
-          <w:rtl/>
-        </w:rPr>
-        <w:t xml:space="preserve">עדכן את </w:t>
-      </w:r>
-      <w:r>
-        <w:rPr>
-          <w:rFonts w:ascii="Calibri" w:hAnsi="Calibri" w:cs="Calibri"/>
-          <w:highlight w:val="yellow"/>
-        </w:rPr>
-        <w:t>d</w:t>
-      </w:r>
-      <w:r>
-        <w:rPr>
-          <w:rFonts w:ascii="Calibri" w:hAnsi="Calibri" w:cs="Calibri" w:hint="cs"/>
-          <w:highlight w:val="yellow"/>
-          <w:rtl/>
-        </w:rPr>
-        <w:t xml:space="preserve"> בכל מעבר שכזה.</w:t>
-      </w:r>
-      <w:r>
-        <w:rPr>
-          <w:rFonts w:ascii="Calibri" w:hAnsi="Calibri" w:cs="Calibri" w:hint="cs"/>
-          <w:highlight w:val="yellow"/>
-          <w:rtl/>
-        </w:rPr>
-        <w:t xml:space="preserve"> נמשיך כך באופן רקורסיבי עד שנגיע לצומת ש</w:t>
-      </w:r>
-      <w:r>
-        <w:rPr>
-          <w:rFonts w:ascii="Calibri" w:hAnsi="Calibri" w:cs="Calibri"/>
-          <w:highlight w:val="yellow"/>
-        </w:rPr>
-        <w:t>max</w:t>
-      </w:r>
-      <w:r>
-        <w:rPr>
-          <w:rFonts w:ascii="Calibri" w:hAnsi="Calibri" w:cs="Calibri" w:hint="cs"/>
-          <w:highlight w:val="yellow"/>
-          <w:rtl/>
-        </w:rPr>
-        <w:t xml:space="preserve"> של שני בניה קטנים מה</w:t>
-      </w:r>
-      <w:r>
-        <w:rPr>
-          <w:rFonts w:ascii="Calibri" w:hAnsi="Calibri" w:cs="Calibri"/>
-          <w:highlight w:val="yellow"/>
-        </w:rPr>
-        <w:t>max</w:t>
-      </w:r>
-      <w:r>
-        <w:rPr>
-          <w:rFonts w:ascii="Calibri" w:hAnsi="Calibri" w:cs="Calibri" w:hint="cs"/>
-          <w:highlight w:val="yellow"/>
-          <w:rtl/>
-        </w:rPr>
-        <w:t xml:space="preserve"> שלה</w:t>
-      </w:r>
-      <w:r>
-        <w:rPr>
-          <w:rFonts w:ascii="Calibri" w:hAnsi="Calibri" w:cs="Calibri" w:hint="cs"/>
-          <w:highlight w:val="yellow"/>
-          <w:rtl/>
-        </w:rPr>
-        <w:t>(עבור בן שלא קיים ה</w:t>
-      </w:r>
-      <w:r>
-        <w:rPr>
-          <w:rFonts w:ascii="Calibri" w:hAnsi="Calibri" w:cs="Calibri"/>
-          <w:highlight w:val="yellow"/>
-        </w:rPr>
-        <w:t>max</w:t>
-      </w:r>
-      <w:r>
-        <w:rPr>
-          <w:rFonts w:ascii="Calibri" w:hAnsi="Calibri" w:cs="Calibri" w:hint="cs"/>
-          <w:highlight w:val="yellow"/>
-          <w:rtl/>
-        </w:rPr>
-        <w:t xml:space="preserve"> מוגדר להיות 0 לצורך העניין)</w:t>
-      </w:r>
-      <w:r>
-        <w:rPr>
-          <w:rFonts w:ascii="Calibri" w:hAnsi="Calibri" w:cs="Calibri" w:hint="cs"/>
-          <w:highlight w:val="yellow"/>
-          <w:rtl/>
-        </w:rPr>
-        <w:t>,</w:t>
-      </w:r>
-      <w:r>
-        <w:rPr>
-          <w:rFonts w:ascii="Calibri" w:hAnsi="Calibri" w:cs="Calibri" w:hint="cs"/>
-          <w:rtl/>
-        </w:rPr>
-        <w:t xml:space="preserve"> הרי זהו הצומת שמסמל צבע בעל נפח הכדור </w:t>
-      </w:r>
-      <w:proofErr w:type="spellStart"/>
-      <w:r>
-        <w:rPr>
-          <w:rFonts w:ascii="Calibri" w:hAnsi="Calibri" w:cs="Calibri" w:hint="cs"/>
-          <w:rtl/>
-        </w:rPr>
-        <w:t>המקס</w:t>
-      </w:r>
-      <w:proofErr w:type="spellEnd"/>
-      <w:r>
-        <w:rPr>
-          <w:rFonts w:ascii="Calibri" w:hAnsi="Calibri" w:cs="Calibri" w:hint="cs"/>
-          <w:rtl/>
-        </w:rPr>
-        <w:t xml:space="preserve">' במבנה. במהלך הסיור </w:t>
-      </w:r>
-      <w:proofErr w:type="spellStart"/>
-      <w:r>
-        <w:rPr>
-          <w:rFonts w:ascii="Calibri" w:hAnsi="Calibri" w:cs="Calibri" w:hint="cs"/>
-          <w:rtl/>
-        </w:rPr>
-        <w:t>נסכום</w:t>
-      </w:r>
-      <w:proofErr w:type="spellEnd"/>
-      <w:r>
-        <w:rPr>
-          <w:rFonts w:ascii="Calibri" w:hAnsi="Calibri" w:cs="Calibri" w:hint="cs"/>
-          <w:rtl/>
-        </w:rPr>
-        <w:t xml:space="preserve"> בנוסף את ערכי </w:t>
-      </w:r>
-      <w:r>
-        <w:t>(X</w:t>
-      </w:r>
-      <w:r>
-        <w:rPr>
-          <w:vertAlign w:val="subscript"/>
-        </w:rPr>
-        <w:t>i</w:t>
-      </w:r>
-      <w:r>
-        <w:t>)</w:t>
-      </w:r>
-      <w:r>
-        <w:rPr>
-          <w:rFonts w:ascii="Calibri" w:hAnsi="Calibri" w:cs="Calibri"/>
-          <w:rtl/>
-        </w:rPr>
-        <w:t>∆</w:t>
-      </w:r>
-      <w:r>
-        <w:rPr>
-          <w:rFonts w:ascii="Calibri" w:hAnsi="Calibri" w:cs="Calibri" w:hint="cs"/>
-          <w:rtl/>
-        </w:rPr>
-        <w:t xml:space="preserve"> על מסלול החיפוש שביצענו </w:t>
-      </w:r>
-      <w:r>
-        <w:rPr>
-          <w:rFonts w:ascii="Calibri" w:hAnsi="Calibri" w:cs="Calibri"/>
-          <w:rtl/>
-        </w:rPr>
-        <w:t>–</w:t>
-      </w:r>
-      <w:r>
-        <w:rPr>
-          <w:rFonts w:ascii="Calibri" w:hAnsi="Calibri" w:cs="Calibri" w:hint="cs"/>
-          <w:rtl/>
-        </w:rPr>
-        <w:t xml:space="preserve"> הרי זהו הנפח העדכני עבור כל צומת במסלול החיפוש. אורך מסלול החיפוש הוא לכל היותר </w:t>
-      </w:r>
-      <w:r>
-        <w:rPr>
-          <w:rFonts w:ascii="Calibri" w:hAnsi="Calibri" w:cs="Calibri"/>
-        </w:rPr>
-        <w:t>O(log(k))</w:t>
-      </w:r>
-      <w:r>
-        <w:rPr>
-          <w:rFonts w:ascii="Calibri" w:hAnsi="Calibri" w:cs="Calibri" w:hint="cs"/>
-          <w:rtl/>
-        </w:rPr>
-        <w:t xml:space="preserve"> ולכן זוהי גם הסיבוכיות. </w:t>
-      </w:r>
-      <w:r>
-        <w:rPr>
-          <w:rFonts w:ascii="Calibri" w:hAnsi="Calibri" w:cs="Calibri" w:hint="cs"/>
-          <w:rtl/>
-        </w:rPr>
-        <w:t xml:space="preserve">כעת ניגש </w:t>
-      </w:r>
-      <w:r>
-        <w:rPr>
-          <w:rFonts w:ascii="Calibri" w:hAnsi="Calibri" w:cs="Calibri" w:hint="cs"/>
-          <w:rtl/>
-        </w:rPr>
-        <w:t>לעץ הכדורים הרלוונטי</w:t>
-      </w:r>
-      <w:r>
-        <w:rPr>
-          <w:rFonts w:ascii="Calibri" w:hAnsi="Calibri" w:cs="Calibri" w:hint="cs"/>
-          <w:rtl/>
-        </w:rPr>
-        <w:t xml:space="preserve"> ונסיר ממנ</w:t>
-      </w:r>
-      <w:r>
-        <w:rPr>
-          <w:rFonts w:ascii="Calibri" w:hAnsi="Calibri" w:cs="Calibri" w:hint="cs"/>
-          <w:rtl/>
-        </w:rPr>
-        <w:t>ו</w:t>
-      </w:r>
-      <w:r>
-        <w:rPr>
-          <w:rFonts w:ascii="Calibri" w:hAnsi="Calibri" w:cs="Calibri" w:hint="cs"/>
-          <w:rtl/>
-        </w:rPr>
-        <w:t xml:space="preserve"> את </w:t>
-      </w:r>
-      <w:r>
-        <w:rPr>
-          <w:rFonts w:ascii="Calibri" w:hAnsi="Calibri" w:cs="Calibri" w:hint="cs"/>
-          <w:rtl/>
-        </w:rPr>
-        <w:t>הכדור</w:t>
-      </w:r>
-      <w:r>
-        <w:rPr>
-          <w:rFonts w:ascii="Calibri" w:hAnsi="Calibri" w:cs="Calibri" w:hint="cs"/>
-          <w:rtl/>
-        </w:rPr>
-        <w:t xml:space="preserve"> בעזרת </w:t>
-      </w:r>
-      <w:r>
-        <w:rPr>
-          <w:rFonts w:ascii="Calibri" w:hAnsi="Calibri" w:cs="Calibri" w:hint="cs"/>
-          <w:rtl/>
-        </w:rPr>
-        <w:t>סיור ימינה "עד הסוף"</w:t>
-      </w:r>
-      <w:r>
-        <w:rPr>
-          <w:rFonts w:ascii="Calibri" w:hAnsi="Calibri" w:cs="Calibri" w:hint="cs"/>
-          <w:rtl/>
-        </w:rPr>
-        <w:t xml:space="preserve"> </w:t>
-      </w:r>
-      <w:r>
-        <w:rPr>
-          <w:rFonts w:ascii="Calibri" w:hAnsi="Calibri" w:cs="Calibri" w:hint="cs"/>
-          <w:rtl/>
-        </w:rPr>
-        <w:t xml:space="preserve"> ונדאג לעדכן את ה</w:t>
-      </w:r>
-      <w:r>
-        <w:rPr>
-          <w:rFonts w:ascii="Calibri" w:hAnsi="Calibri" w:cs="Calibri"/>
-        </w:rPr>
-        <w:t>max</w:t>
-      </w:r>
-      <w:r>
-        <w:rPr>
-          <w:rFonts w:ascii="Calibri" w:hAnsi="Calibri" w:cs="Calibri" w:hint="cs"/>
-          <w:rtl/>
-        </w:rPr>
-        <w:t xml:space="preserve"> החדש </w:t>
-      </w:r>
-      <w:r>
-        <w:rPr>
-          <w:rFonts w:ascii="Calibri" w:hAnsi="Calibri" w:cs="Calibri"/>
-        </w:rPr>
-        <w:t>O(log(n))</w:t>
-      </w:r>
-      <w:r>
-        <w:rPr>
-          <w:rFonts w:ascii="Calibri" w:hAnsi="Calibri" w:cs="Calibri" w:hint="cs"/>
-          <w:rtl/>
-        </w:rPr>
-        <w:t xml:space="preserve">. בנוסף נעדכן על מסלול החיפוש, בעץ הצבעים, </w:t>
-      </w:r>
-      <w:r>
-        <w:rPr>
-          <w:rFonts w:ascii="Calibri" w:hAnsi="Calibri" w:cs="Calibri" w:hint="cs"/>
-          <w:rtl/>
-        </w:rPr>
-        <w:t xml:space="preserve">מהאיבר עד לשורש כלפי מעלה את </w:t>
-      </w:r>
-      <w:proofErr w:type="spellStart"/>
-      <w:r>
-        <w:rPr>
-          <w:rFonts w:ascii="Calibri" w:hAnsi="Calibri" w:cs="Calibri" w:hint="cs"/>
-          <w:rtl/>
-        </w:rPr>
-        <w:t>המקס</w:t>
-      </w:r>
-      <w:proofErr w:type="spellEnd"/>
-      <w:r>
-        <w:rPr>
-          <w:rFonts w:ascii="Calibri" w:hAnsi="Calibri" w:cs="Calibri" w:hint="cs"/>
-          <w:rtl/>
-        </w:rPr>
-        <w:t>' החדש בהתאם. (</w:t>
-      </w:r>
-      <w:r>
-        <w:rPr>
-          <w:rFonts w:ascii="Calibri" w:hAnsi="Calibri" w:cs="Calibri" w:hint="cs"/>
-        </w:rPr>
-        <w:t>O</w:t>
-      </w:r>
-      <w:r>
-        <w:rPr>
-          <w:rFonts w:ascii="Calibri" w:hAnsi="Calibri" w:cs="Calibri"/>
-        </w:rPr>
-        <w:t>(log(k)</w:t>
-      </w:r>
-      <w:r>
-        <w:rPr>
-          <w:rFonts w:ascii="Calibri" w:hAnsi="Calibri" w:cs="Calibri" w:hint="cs"/>
-          <w:rtl/>
-        </w:rPr>
-        <w:t>.</w:t>
-      </w:r>
-    </w:p>
-    <w:p>
-      <w:pPr>
-        <w:pStyle w:val="a3"/>
-        <w:bidi/>
-        <w:jc w:val="both"/>
-        <w:rPr>
-          <w:rFonts w:ascii="Calibri" w:hAnsi="Calibri" w:cs="Calibri"/>
-          <w:rtl/>
-        </w:rPr>
-      </w:pPr>
-    </w:p>
-    <w:p>
-      <w:pPr>
-        <w:bidi/>
-        <w:ind w:firstLine="720"/>
-        <w:rPr>
-          <w:rFonts w:ascii="Calibri" w:hAnsi="Calibri" w:cs="Calibri"/>
-          <w:rtl/>
-        </w:rPr>
-      </w:pPr>
-      <w:r>
-        <w:rPr>
-          <w:rFonts w:ascii="Calibri" w:hAnsi="Calibri" w:cs="Calibri" w:hint="cs"/>
-          <w:rtl/>
-        </w:rPr>
-        <w:lastRenderedPageBreak/>
-        <w:t xml:space="preserve">סה"כ סיבוכיות הפעולה הינה </w:t>
-      </w:r>
-      <w:r>
-        <w:rPr>
-          <w:rFonts w:ascii="Calibri" w:hAnsi="Calibri" w:cs="Calibri"/>
-        </w:rPr>
-        <w:t>O(log(k))+</w:t>
-      </w:r>
-      <w:r>
-        <w:rPr>
-          <w:rFonts w:ascii="Calibri" w:hAnsi="Calibri" w:cs="Calibri"/>
-        </w:rPr>
-        <w:t xml:space="preserve"> </w:t>
-      </w:r>
-      <w:r>
-        <w:rPr>
-          <w:rFonts w:ascii="Calibri" w:hAnsi="Calibri" w:cs="Calibri"/>
-        </w:rPr>
-        <w:t>O(log(n))=</w:t>
-      </w:r>
-      <w:r>
-        <w:rPr>
-          <w:rFonts w:ascii="Calibri" w:hAnsi="Calibri" w:cs="Calibri"/>
-        </w:rPr>
-        <w:t xml:space="preserve"> </w:t>
-      </w:r>
-      <w:r>
-        <w:rPr>
           <w:rFonts w:ascii="Calibri" w:hAnsi="Calibri" w:cs="Calibri"/>
         </w:rPr>
         <w:t>O(log(k)+log(n))</w:t>
@@ -2251,16 +2114,6 @@
         </w:rPr>
         <w:t xml:space="preserve"> כנדרש.</w:t>
       </w:r>
-    </w:p>
-    <w:p>
-      <w:pPr>
-        <w:bidi/>
-        <w:ind w:firstLine="720"/>
-        <w:rPr>
-          <w:rFonts w:ascii="Calibri" w:hAnsi="Calibri" w:cs="Calibri"/>
-          <w:rtl/>
-        </w:rPr>
-      </w:pPr>
     </w:p>
     <w:p>
       <w:pPr>
@@ -2280,6 +2133,7 @@
         <w:rPr>
           <w:rFonts w:ascii="Calibri" w:hAnsi="Calibri" w:cs="Calibri"/>
         </w:rPr>
+        <w:lastRenderedPageBreak/>
         <w:t>Increase(</w:t>
       </w:r>
       <w:proofErr w:type="spellStart"/>
@@ -2603,7 +2457,22 @@
           <w:vertAlign w:val="subscript"/>
           <w:rtl/>
         </w:rPr>
-        <w:t xml:space="preserve"> האב </w:t>
+        <w:t xml:space="preserve"> </w:t>
+      </w:r>
+      <w:r>
+        <w:rPr>
+          <w:rFonts w:hint="cs"/>
+          <w:rtl/>
+        </w:rPr>
+        <w:t>האב</w:t>
+      </w:r>
+      <w:r>
+        <w:rPr>
+          <w:rFonts w:hint="cs"/>
+          <w:vertAlign w:val="subscript"/>
+          <w:rtl/>
+        </w:rPr>
+        <w:t xml:space="preserve"> </w:t>
       </w:r>
       <w:r>
         <w:rPr>
@@ -3461,55 +3330,85 @@
         <w:ind w:left="1440"/>
         <w:jc w:val="both"/>
         <w:rPr>
-          <w:rFonts w:ascii="Calibri" w:hAnsi="Calibri" w:cs="Calibri"/>
-          <w:rtl/>
-        </w:rPr>
-      </w:pPr>
-      <w:r>
-        <w:rPr>
-          <w:rFonts w:ascii="Calibri" w:hAnsi="Calibri" w:cs="Calibri" w:hint="cs"/>
-          <w:rtl/>
-        </w:rPr>
-        <w:t xml:space="preserve">נשים לב שסיבוכיות הפעולה הינה </w:t>
-      </w:r>
-      <w:r>
-        <w:rPr>
-          <w:rFonts w:ascii="Calibri" w:hAnsi="Calibri" w:cs="Calibri"/>
-        </w:rPr>
-        <w:t>O(log(k)</w:t>
-      </w:r>
-      <w:r>
-        <w:rPr>
-          <w:rFonts w:ascii="Calibri" w:hAnsi="Calibri" w:cs="Calibri" w:hint="cs"/>
-          <w:rtl/>
-        </w:rPr>
-        <w:t xml:space="preserve"> מכיוון שמבצעים סיור על שני מסלולי חיפוש בעץ בגובה </w:t>
-      </w:r>
-      <w:r>
-        <w:rPr>
-          <w:rFonts w:ascii="Calibri" w:hAnsi="Calibri" w:cs="Calibri"/>
-        </w:rPr>
-        <w:t>O(log(k))</w:t>
-      </w:r>
-      <w:r>
-        <w:rPr>
-          <w:rFonts w:ascii="Calibri" w:hAnsi="Calibri" w:cs="Calibri" w:hint="cs"/>
-          <w:rtl/>
-        </w:rPr>
-        <w:t xml:space="preserve"> ומס' פעולות קבוע </w:t>
-      </w:r>
-      <w:r>
-        <w:rPr>
-          <w:rFonts w:ascii="Calibri" w:hAnsi="Calibri" w:cs="Calibri"/>
-        </w:rPr>
-        <w:t>O(1)</w:t>
-      </w:r>
-      <w:r>
-        <w:rPr>
-          <w:rFonts w:ascii="Calibri" w:hAnsi="Calibri" w:cs="Calibri" w:hint="cs"/>
-          <w:rtl/>
-        </w:rPr>
-        <w:t xml:space="preserve"> לכל צומת במסלול החיפוש.</w:t>
+          <w:rFonts w:ascii="Calibri" w:hAnsi="Calibri" w:cs="Calibri" w:hint="cs"/>
+          <w:rtl/>
+        </w:rPr>
+      </w:pPr>
+      <w:r>
+        <w:rPr>
+          <w:rFonts w:ascii="Calibri" w:hAnsi="Calibri" w:cs="Calibri" w:hint="cs"/>
+          <w:rtl/>
+        </w:rPr>
+        <w:t xml:space="preserve">-בנוסף, נעלה שוב מצומת האב הקדמון המשותף ונעדכן את ערך </w:t>
+      </w:r>
+      <w:proofErr w:type="spellStart"/>
+      <w:r>
+        <w:rPr>
+          <w:rFonts w:ascii="Calibri" w:hAnsi="Calibri" w:cs="Calibri"/>
+        </w:rPr>
+        <w:t>max</w:t>
+      </w:r>
+      <w:r>
+        <w:rPr>
+          <w:rFonts w:ascii="Calibri" w:hAnsi="Calibri" w:cs="Calibri"/>
+        </w:rPr>
+        <w:t>Vol</w:t>
+      </w:r>
+      <w:proofErr w:type="spellEnd"/>
+      <w:r>
+        <w:rPr>
+          <w:rFonts w:ascii="Calibri" w:hAnsi="Calibri" w:cs="Calibri" w:hint="cs"/>
+          <w:rtl/>
+        </w:rPr>
+        <w:t xml:space="preserve"> החדש כלפי מעלה </w:t>
+      </w:r>
+      <w:r>
+        <w:rPr>
+          <w:rFonts w:ascii="Calibri" w:hAnsi="Calibri" w:cs="Calibri" w:hint="cs"/>
+          <w:rtl/>
+        </w:rPr>
+        <w:t>אל</w:t>
+      </w:r>
+      <w:r>
+        <w:rPr>
+          <w:rFonts w:ascii="Calibri" w:hAnsi="Calibri" w:cs="Calibri" w:hint="cs"/>
+          <w:rtl/>
+        </w:rPr>
+        <w:t xml:space="preserve"> השורש בהתאם. (כלומר </w:t>
+      </w:r>
+      <w:proofErr w:type="spellStart"/>
+      <w:r>
+        <w:rPr>
+          <w:rFonts w:ascii="Calibri" w:hAnsi="Calibri" w:cs="Calibri"/>
+        </w:rPr>
+        <w:t>max</w:t>
+      </w:r>
+      <w:r>
+        <w:rPr>
+          <w:rFonts w:ascii="Calibri" w:hAnsi="Calibri" w:cs="Calibri"/>
+        </w:rPr>
+        <w:t>Vol</w:t>
+      </w:r>
+      <w:proofErr w:type="spellEnd"/>
+      <w:r>
+        <w:rPr>
+          <w:rFonts w:ascii="Calibri" w:hAnsi="Calibri" w:cs="Calibri" w:hint="cs"/>
+          <w:rtl/>
+        </w:rPr>
+        <w:t xml:space="preserve"> של הצומת ובנוסף </w:t>
+      </w:r>
+      <w:r>
+        <w:rPr>
+          <w:rFonts w:ascii="Calibri" w:hAnsi="Calibri" w:cs="Calibri"/>
+        </w:rPr>
+        <w:t>d</w:t>
+      </w:r>
+      <w:r>
+        <w:rPr>
+          <w:rFonts w:ascii="Calibri" w:hAnsi="Calibri" w:cs="Calibri" w:hint="cs"/>
+          <w:rtl/>
+        </w:rPr>
+        <w:t xml:space="preserve"> הנתון שקיבלנו , "נחלחל" כלפי מעלה).</w:t>
       </w:r>
     </w:p>
     <w:p>
@@ -3520,6 +3419,7 @@
         <w:jc w:val="both"/>
         <w:rPr>
           <w:rFonts w:ascii="Calibri" w:hAnsi="Calibri" w:cs="Calibri"/>
+          <w:rtl/>
         </w:rPr>
       </w:pPr>
     </w:p>
@@ -3537,93 +3437,69 @@
       <w:r>
         <w:rPr>
           <w:rFonts w:ascii="Calibri" w:hAnsi="Calibri" w:cs="Calibri" w:hint="cs"/>
-          <w:highlight w:val="yellow"/>
-          <w:rtl/>
-        </w:rPr>
-        <w:t>נכונות הפעולה:</w:t>
-      </w:r>
-      <w:r>
-        <w:rPr>
-          <w:rFonts w:ascii="Calibri" w:hAnsi="Calibri" w:cs="Calibri" w:hint="cs"/>
-          <w:rtl/>
-        </w:rPr>
-        <w:t xml:space="preserve"> השמורה בעץ הנ"ל היא שלכל צומת </w:t>
-      </w:r>
-      <w:r>
-        <w:rPr>
-          <w:rFonts w:ascii="Calibri" w:hAnsi="Calibri" w:cs="Calibri"/>
-        </w:rPr>
-        <w:t>X</w:t>
-      </w:r>
-      <w:r>
-        <w:rPr>
-          <w:rFonts w:ascii="Calibri" w:hAnsi="Calibri" w:cs="Calibri"/>
-          <w:vertAlign w:val="subscript"/>
-        </w:rPr>
-        <w:t>i</w:t>
-      </w:r>
-      <w:r>
-        <w:rPr>
-          <w:rFonts w:ascii="Calibri" w:hAnsi="Calibri" w:cs="Calibri" w:hint="cs"/>
-          <w:rtl/>
-        </w:rPr>
-        <w:t xml:space="preserve"> ההפרש בין ערכו לבין ערך האב הינו </w:t>
-      </w:r>
-      <w:r>
-        <w:t>(X</w:t>
-      </w:r>
-      <w:r>
-        <w:rPr>
-          <w:vertAlign w:val="subscript"/>
-        </w:rPr>
-        <w:t>i</w:t>
-      </w:r>
-      <w:r>
-        <w:t>)</w:t>
-      </w:r>
-      <w:r>
-        <w:rPr>
-          <w:rFonts w:ascii="Calibri" w:hAnsi="Calibri" w:cs="Calibri"/>
-          <w:rtl/>
-        </w:rPr>
-        <w:t>∆</w:t>
-      </w:r>
-      <w:r>
-        <w:rPr>
-          <w:rFonts w:ascii="Calibri" w:hAnsi="Calibri" w:cs="Calibri" w:hint="cs"/>
-          <w:rtl/>
-        </w:rPr>
-        <w:t xml:space="preserve">. לכן דרוש </w:t>
-      </w:r>
-      <w:proofErr w:type="spellStart"/>
-      <w:r>
-        <w:rPr>
-          <w:rFonts w:ascii="Calibri" w:hAnsi="Calibri" w:cs="Calibri" w:hint="cs"/>
-          <w:rtl/>
-        </w:rPr>
-        <w:t>שסכימת</w:t>
-      </w:r>
-      <w:proofErr w:type="spellEnd"/>
-      <w:r>
-        <w:rPr>
-          <w:rFonts w:ascii="Calibri" w:hAnsi="Calibri" w:cs="Calibri" w:hint="cs"/>
-          <w:rtl/>
-        </w:rPr>
-        <w:t xml:space="preserve"> ערכי ה</w:t>
-      </w:r>
-      <w:r>
-        <w:rPr>
-          <w:rFonts w:ascii="Calibri" w:hAnsi="Calibri" w:cs="Calibri"/>
-          <w:rtl/>
-        </w:rPr>
-        <w:t>∆</w:t>
-      </w:r>
-      <w:r>
-        <w:rPr>
-          <w:rFonts w:ascii="Calibri" w:hAnsi="Calibri" w:cs="Calibri" w:hint="cs"/>
-          <w:rtl/>
-        </w:rPr>
-        <w:t xml:space="preserve"> במסלול החיפוש של.......</w:t>
+          <w:rtl/>
+        </w:rPr>
+        <w:t xml:space="preserve">נשים לב שסיבוכיות הפעולה הינה </w:t>
+      </w:r>
+      <w:r>
+        <w:rPr>
+          <w:rFonts w:ascii="Calibri" w:hAnsi="Calibri" w:cs="Calibri"/>
+        </w:rPr>
+        <w:t>O(log(k)</w:t>
+      </w:r>
+      <w:r>
+        <w:rPr>
+          <w:rFonts w:ascii="Calibri" w:hAnsi="Calibri" w:cs="Calibri" w:hint="cs"/>
+          <w:rtl/>
+        </w:rPr>
+        <w:t xml:space="preserve"> מכיוון שמבצעים סיור על </w:t>
+      </w:r>
+      <w:r>
+        <w:rPr>
+          <w:rFonts w:ascii="Calibri" w:hAnsi="Calibri" w:cs="Calibri" w:hint="cs"/>
+          <w:rtl/>
+        </w:rPr>
+        <w:t>שלוש</w:t>
+      </w:r>
+      <w:r>
+        <w:rPr>
+          <w:rFonts w:ascii="Calibri" w:hAnsi="Calibri" w:cs="Calibri" w:hint="cs"/>
+          <w:rtl/>
+        </w:rPr>
+        <w:t>ה</w:t>
+      </w:r>
+      <w:r>
+        <w:rPr>
+          <w:rFonts w:ascii="Calibri" w:hAnsi="Calibri" w:cs="Calibri" w:hint="cs"/>
+          <w:rtl/>
+        </w:rPr>
+        <w:t xml:space="preserve"> מסלולי חיפוש בעץ בגובה </w:t>
+      </w:r>
+      <w:r>
+        <w:rPr>
+          <w:rFonts w:ascii="Calibri" w:hAnsi="Calibri" w:cs="Calibri"/>
+        </w:rPr>
+        <w:t>O(log(k))</w:t>
+      </w:r>
+      <w:r>
+        <w:rPr>
+          <w:rFonts w:ascii="Calibri" w:hAnsi="Calibri" w:cs="Calibri" w:hint="cs"/>
+          <w:rtl/>
+        </w:rPr>
+        <w:t xml:space="preserve"> ומס' פעולות קבוע </w:t>
+      </w:r>
+      <w:r>
+        <w:rPr>
+          <w:rFonts w:ascii="Calibri" w:hAnsi="Calibri" w:cs="Calibri"/>
+        </w:rPr>
+        <w:t>O(1)</w:t>
+      </w:r>
+      <w:r>
+        <w:rPr>
+          <w:rFonts w:ascii="Calibri" w:hAnsi="Calibri" w:cs="Calibri" w:hint="cs"/>
+          <w:rtl/>
+        </w:rPr>
+        <w:t xml:space="preserve"> לכל צומת במסלול החיפוש.</w:t>
       </w:r>
     </w:p>
     <w:p>
@@ -3634,9 +3510,386 @@
         <w:jc w:val="both"/>
         <w:rPr>
           <w:rFonts w:ascii="Calibri" w:hAnsi="Calibri" w:cs="Calibri"/>
-          <w:rtl/>
-        </w:rPr>
-      </w:pPr>
+        </w:rPr>
+      </w:pPr>
+    </w:p>
+    <w:p>
+      <w:pPr>
+        <w:pStyle w:val="a3"/>
+        <w:bidi/>
+        <w:ind w:left="1440"/>
+        <w:jc w:val="both"/>
+        <w:rPr>
+          <w:rFonts w:ascii="Calibri" w:hAnsi="Calibri" w:cs="Calibri" w:hint="cs"/>
+          <w:rtl/>
+        </w:rPr>
+      </w:pPr>
+      <w:r>
+        <w:rPr>
+          <w:rFonts w:ascii="Calibri" w:hAnsi="Calibri" w:cs="Calibri" w:hint="cs"/>
+          <w:highlight w:val="yellow"/>
+          <w:rtl/>
+        </w:rPr>
+        <w:t>נכונות הפעולה:</w:t>
+      </w:r>
+      <w:r>
+        <w:rPr>
+          <w:rFonts w:ascii="Calibri" w:hAnsi="Calibri" w:cs="Calibri" w:hint="cs"/>
+          <w:rtl/>
+        </w:rPr>
+        <w:t xml:space="preserve"> השמורה בעץ הנ"ל היא שלכל צומת </w:t>
+      </w:r>
+      <w:r>
+        <w:rPr>
+          <w:rFonts w:ascii="Calibri" w:hAnsi="Calibri" w:cs="Calibri"/>
+        </w:rPr>
+        <w:t>X</w:t>
+      </w:r>
+      <w:r>
+        <w:rPr>
+          <w:rFonts w:ascii="Calibri" w:hAnsi="Calibri" w:cs="Calibri"/>
+          <w:vertAlign w:val="subscript"/>
+        </w:rPr>
+        <w:t>i</w:t>
+      </w:r>
+      <w:r>
+        <w:rPr>
+          <w:rFonts w:ascii="Calibri" w:hAnsi="Calibri" w:cs="Calibri" w:hint="cs"/>
+          <w:rtl/>
+        </w:rPr>
+        <w:t xml:space="preserve"> ההפרש בין ערכו לבין ערך האב הינו </w:t>
+      </w:r>
+      <w:r>
+        <w:t>(X</w:t>
+      </w:r>
+      <w:r>
+        <w:rPr>
+          <w:vertAlign w:val="subscript"/>
+        </w:rPr>
+        <w:t>i</w:t>
+      </w:r>
+      <w:r>
+        <w:t>)</w:t>
+      </w:r>
+      <w:r>
+        <w:rPr>
+          <w:rFonts w:ascii="Calibri" w:hAnsi="Calibri" w:cs="Calibri"/>
+          <w:rtl/>
+        </w:rPr>
+        <w:t>∆</w:t>
+      </w:r>
+      <w:r>
+        <w:rPr>
+          <w:rFonts w:ascii="Calibri" w:hAnsi="Calibri" w:cs="Calibri" w:hint="cs"/>
+          <w:rtl/>
+        </w:rPr>
+        <w:t xml:space="preserve">. לכן דרוש </w:t>
+      </w:r>
+      <w:proofErr w:type="spellStart"/>
+      <w:r>
+        <w:rPr>
+          <w:rFonts w:ascii="Calibri" w:hAnsi="Calibri" w:cs="Calibri" w:hint="cs"/>
+          <w:rtl/>
+        </w:rPr>
+        <w:t>שסכימת</w:t>
+      </w:r>
+      <w:proofErr w:type="spellEnd"/>
+      <w:r>
+        <w:rPr>
+          <w:rFonts w:ascii="Calibri" w:hAnsi="Calibri" w:cs="Calibri" w:hint="cs"/>
+          <w:rtl/>
+        </w:rPr>
+        <w:t xml:space="preserve"> ערכי ה</w:t>
+      </w:r>
+      <w:r>
+        <w:rPr>
+          <w:rFonts w:ascii="Calibri" w:hAnsi="Calibri" w:cs="Calibri"/>
+          <w:rtl/>
+        </w:rPr>
+        <w:t>∆</w:t>
+      </w:r>
+      <w:r>
+        <w:rPr>
+          <w:rFonts w:ascii="Calibri" w:hAnsi="Calibri" w:cs="Calibri" w:hint="cs"/>
+          <w:rtl/>
+        </w:rPr>
+        <w:t xml:space="preserve"> במסלול החיפוש של</w:t>
+      </w:r>
+      <w:r>
+        <w:rPr>
+          <w:rFonts w:ascii="Calibri" w:hAnsi="Calibri" w:cs="Calibri"/>
+        </w:rPr>
+        <w:t xml:space="preserve"> </w:t>
+      </w:r>
+      <w:r>
+        <w:rPr>
+          <w:rFonts w:ascii="Calibri" w:hAnsi="Calibri" w:cs="Calibri" w:hint="cs"/>
+          <w:rtl/>
+        </w:rPr>
+        <w:t>צומת הינה הגודל המקורי של</w:t>
+      </w:r>
+      <w:r>
+        <w:rPr>
+          <w:rFonts w:ascii="Calibri" w:hAnsi="Calibri" w:cs="Calibri" w:hint="cs"/>
+          <w:rtl/>
+        </w:rPr>
+        <w:t xml:space="preserve"> הכדורים</w:t>
+      </w:r>
+      <w:r>
+        <w:rPr>
+          <w:rFonts w:ascii="Calibri" w:hAnsi="Calibri" w:cs="Calibri" w:hint="cs"/>
+          <w:rtl/>
+        </w:rPr>
+        <w:t xml:space="preserve"> </w:t>
+      </w:r>
+      <w:r>
+        <w:rPr>
+          <w:rFonts w:ascii="Calibri" w:hAnsi="Calibri" w:cs="Calibri" w:hint="cs"/>
+          <w:rtl/>
+        </w:rPr>
+        <w:t>ב</w:t>
+      </w:r>
+      <w:r>
+        <w:rPr>
+          <w:rFonts w:ascii="Calibri" w:hAnsi="Calibri" w:cs="Calibri" w:hint="cs"/>
+          <w:rtl/>
+        </w:rPr>
+        <w:t>תת העץ + ההפרש שנוסף לאחר מס' פעולות</w:t>
+      </w:r>
+      <w:r>
+        <w:rPr>
+          <w:rFonts w:ascii="Calibri" w:hAnsi="Calibri" w:cs="Calibri" w:hint="cs"/>
+          <w:rtl/>
+        </w:rPr>
+        <w:t xml:space="preserve"> מסוים</w:t>
+      </w:r>
+      <w:r>
+        <w:rPr>
+          <w:rFonts w:ascii="Calibri" w:hAnsi="Calibri" w:cs="Calibri" w:hint="cs"/>
+          <w:rtl/>
+        </w:rPr>
+        <w:t xml:space="preserve"> של </w:t>
+      </w:r>
+      <w:proofErr w:type="spellStart"/>
+      <w:r>
+        <w:rPr>
+          <w:rFonts w:ascii="Calibri" w:hAnsi="Calibri" w:cs="Calibri"/>
+        </w:rPr>
+        <w:t>addToRange</w:t>
+      </w:r>
+      <w:proofErr w:type="spellEnd"/>
+      <w:r>
+        <w:rPr>
+          <w:rFonts w:ascii="Calibri" w:hAnsi="Calibri" w:cs="Calibri" w:hint="cs"/>
+          <w:rtl/>
+        </w:rPr>
+        <w:t xml:space="preserve">. כלומר אם ברצוננו לדעת את גודלו של כדור בצבע מסוים, על ידי מעבר </w:t>
+      </w:r>
+      <w:proofErr w:type="spellStart"/>
+      <w:r>
+        <w:rPr>
+          <w:rFonts w:ascii="Calibri" w:hAnsi="Calibri" w:cs="Calibri" w:hint="cs"/>
+          <w:rtl/>
+        </w:rPr>
+        <w:t>וסכימה</w:t>
+      </w:r>
+      <w:proofErr w:type="spellEnd"/>
+      <w:r>
+        <w:rPr>
+          <w:rFonts w:ascii="Calibri" w:hAnsi="Calibri" w:cs="Calibri" w:hint="cs"/>
+          <w:rtl/>
+        </w:rPr>
+        <w:t xml:space="preserve"> של ערכי ה</w:t>
+      </w:r>
+      <w:r>
+        <w:rPr>
+          <w:rFonts w:ascii="Calibri" w:hAnsi="Calibri" w:cs="Calibri"/>
+          <w:rtl/>
+        </w:rPr>
+        <w:t>∆</w:t>
+      </w:r>
+      <w:r>
+        <w:rPr>
+          <w:rFonts w:ascii="Calibri" w:hAnsi="Calibri" w:cs="Calibri" w:hint="cs"/>
+          <w:rtl/>
+        </w:rPr>
+        <w:t xml:space="preserve"> במסלול החיפוש שלו נוכל לדעת את גודלו העדכני. נשים לב בנוסף כי עבור האלגוריתם המתואר למעלה, צבעים שאינם בטווחים המגודרים, עבורם </w:t>
+      </w:r>
+      <w:proofErr w:type="spellStart"/>
+      <w:r>
+        <w:rPr>
+          <w:rFonts w:ascii="Calibri" w:hAnsi="Calibri" w:cs="Calibri" w:hint="cs"/>
+          <w:rtl/>
+        </w:rPr>
+        <w:t>סכימת</w:t>
+      </w:r>
+      <w:proofErr w:type="spellEnd"/>
+      <w:r>
+        <w:rPr>
+          <w:rFonts w:ascii="Calibri" w:hAnsi="Calibri" w:cs="Calibri" w:hint="cs"/>
+          <w:rtl/>
+        </w:rPr>
+        <w:t xml:space="preserve"> ערכי ה</w:t>
+      </w:r>
+      <w:r>
+        <w:rPr>
+          <w:rFonts w:ascii="Calibri" w:hAnsi="Calibri" w:cs="Calibri"/>
+          <w:rtl/>
+        </w:rPr>
+        <w:t>∆</w:t>
+      </w:r>
+      <w:r>
+        <w:rPr>
+          <w:rFonts w:ascii="Calibri" w:hAnsi="Calibri" w:cs="Calibri" w:hint="cs"/>
+          <w:rtl/>
+        </w:rPr>
+        <w:t xml:space="preserve"> במסלול יהיה שווה ל-0 </w:t>
+      </w:r>
+      <w:r>
+        <w:rPr>
+          <w:rFonts w:ascii="Calibri" w:hAnsi="Calibri" w:cs="Calibri"/>
+          <w:rtl/>
+        </w:rPr>
+        <w:t>–</w:t>
+      </w:r>
+      <w:r>
+        <w:rPr>
+          <w:rFonts w:ascii="Calibri" w:hAnsi="Calibri" w:cs="Calibri" w:hint="cs"/>
+          <w:rtl/>
+        </w:rPr>
+        <w:t xml:space="preserve"> כלומר נשמרת השמורה וגודלם אינו משתנה כנדרש.</w:t>
+      </w:r>
+      <w:r>
+        <w:rPr>
+          <w:rFonts w:ascii="Calibri" w:hAnsi="Calibri" w:cs="Calibri" w:hint="cs"/>
+          <w:rtl/>
+        </w:rPr>
+        <w:t xml:space="preserve"> </w:t>
+      </w:r>
+    </w:p>
+    <w:p>
+      <w:pPr>
+        <w:pStyle w:val="a3"/>
+        <w:bidi/>
+        <w:ind w:left="1440"/>
+        <w:jc w:val="both"/>
+        <w:rPr>
+          <w:rFonts w:ascii="Calibri" w:hAnsi="Calibri" w:cs="Calibri" w:hint="cs"/>
+          <w:rtl/>
+        </w:rPr>
+      </w:pPr>
+      <w:r>
+        <w:rPr>
+          <w:rFonts w:ascii="Calibri" w:hAnsi="Calibri" w:cs="Calibri" w:hint="cs"/>
+          <w:rtl/>
+        </w:rPr>
+        <w:t xml:space="preserve">בנוסף, שמורת </w:t>
+      </w:r>
+      <w:proofErr w:type="spellStart"/>
+      <w:r>
+        <w:rPr>
+          <w:rFonts w:ascii="Calibri" w:hAnsi="Calibri" w:cs="Calibri" w:hint="cs"/>
+          <w:rtl/>
+        </w:rPr>
+        <w:t>המקס</w:t>
+      </w:r>
+      <w:proofErr w:type="spellEnd"/>
+      <w:r>
+        <w:rPr>
+          <w:rFonts w:ascii="Calibri" w:hAnsi="Calibri" w:cs="Calibri" w:hint="cs"/>
+          <w:rtl/>
+        </w:rPr>
+        <w:t>' בעץ זהה לשמורת ה</w:t>
+      </w:r>
+      <w:r>
+        <w:rPr>
+          <w:rFonts w:ascii="Calibri" w:hAnsi="Calibri" w:cs="Calibri"/>
+        </w:rPr>
+        <w:t>max</w:t>
+      </w:r>
+      <w:r>
+        <w:rPr>
+          <w:rFonts w:ascii="Calibri" w:hAnsi="Calibri" w:cs="Calibri" w:hint="cs"/>
+          <w:rtl/>
+        </w:rPr>
+        <w:t xml:space="preserve"> שראינו בעץ הדרגות בתרגול </w:t>
+      </w:r>
+      <w:r>
+        <w:rPr>
+          <w:rFonts w:ascii="Calibri" w:hAnsi="Calibri" w:cs="Calibri"/>
+          <w:rtl/>
+        </w:rPr>
+        <w:t>–</w:t>
+      </w:r>
+      <w:r>
+        <w:rPr>
+          <w:rFonts w:ascii="Calibri" w:hAnsi="Calibri" w:cs="Calibri" w:hint="cs"/>
+          <w:rtl/>
+        </w:rPr>
+        <w:t xml:space="preserve"> כלומר, </w:t>
+      </w:r>
+      <w:r>
+        <w:rPr>
+          <w:rFonts w:ascii="Calibri" w:hAnsi="Calibri" w:cs="Calibri" w:hint="cs"/>
+          <w:rtl/>
+        </w:rPr>
+        <w:t xml:space="preserve">כל צומת מחזיק את ערך </w:t>
+      </w:r>
+      <w:proofErr w:type="spellStart"/>
+      <w:r>
+        <w:rPr>
+          <w:rFonts w:ascii="Calibri" w:hAnsi="Calibri" w:cs="Calibri" w:hint="cs"/>
+          <w:rtl/>
+        </w:rPr>
+        <w:t>המקס</w:t>
+      </w:r>
+      <w:proofErr w:type="spellEnd"/>
+      <w:r>
+        <w:rPr>
+          <w:rFonts w:ascii="Calibri" w:hAnsi="Calibri" w:cs="Calibri" w:hint="cs"/>
+          <w:rtl/>
+        </w:rPr>
+        <w:t>' של ת</w:t>
+      </w:r>
+      <w:r>
+        <w:rPr>
+          <w:rFonts w:ascii="Calibri" w:hAnsi="Calibri" w:cs="Calibri" w:hint="cs"/>
+          <w:rtl/>
+        </w:rPr>
+        <w:t xml:space="preserve">ת העץ-שלו(כולל הוא עצמו), </w:t>
+      </w:r>
+      <w:proofErr w:type="spellStart"/>
+      <w:r>
+        <w:rPr>
+          <w:rFonts w:ascii="Calibri" w:hAnsi="Calibri" w:cs="Calibri" w:hint="cs"/>
+          <w:rtl/>
+        </w:rPr>
+        <w:t>השינוייים</w:t>
+      </w:r>
+      <w:proofErr w:type="spellEnd"/>
+      <w:r>
+        <w:rPr>
+          <w:rFonts w:ascii="Calibri" w:hAnsi="Calibri" w:cs="Calibri" w:hint="cs"/>
+          <w:rtl/>
+        </w:rPr>
+        <w:t xml:space="preserve"> שמתבצעים משפיעים רק על צמתים במסלול החיפוש שלו כלפי מעלה (=כאלה שהוא חלק מתת העץ שלהם) ולכן העדכון נעשה אך ורק על מסלול החיפוש שלו </w:t>
+      </w:r>
+      <w:r>
+        <w:rPr>
+          <w:rFonts w:ascii="Calibri" w:hAnsi="Calibri" w:cs="Calibri"/>
+          <w:rtl/>
+        </w:rPr>
+        <w:t>–</w:t>
+      </w:r>
+      <w:r>
+        <w:rPr>
+          <w:rFonts w:ascii="Calibri" w:hAnsi="Calibri" w:cs="Calibri" w:hint="cs"/>
+          <w:rtl/>
+        </w:rPr>
+        <w:t xml:space="preserve"> דבר שאינו פוגע בסיבוכיות הפעולה.</w:t>
+      </w:r>
+      <w:bookmarkStart w:id="0" w:name="_GoBack"/>
+      <w:bookmarkEnd w:id="0"/>
     </w:p>
     <w:p>
       <w:pPr>
@@ -3981,7 +4234,6 @@
       <w:pPr>
         <w:bidi/>
         <w:rPr>
-          <w:rFonts w:hint="cs"/>
           <w:b/>
           <w:bCs/>
           <w:sz w:val="24"/>
@@ -4000,7 +4252,6 @@
           <w:u w:val="single"/>
           <w:rtl/>
         </w:rPr>
-        <w:lastRenderedPageBreak/>
         <w:t>שאלה 3</w:t>
       </w:r>
     </w:p>
@@ -4384,7 +4635,6 @@
         </w:numPr>
         <w:bidi/>
         <w:rPr>
-          <w:rFonts w:hint="cs"/>
           <w:sz w:val="24"/>
           <w:szCs w:val="24"/>
         </w:rPr>
@@ -4624,7 +4874,6 @@
         <w:pStyle w:val="a3"/>
         <w:bidi/>
         <w:rPr>
-          <w:rFonts w:hint="cs"/>
           <w:sz w:val="24"/>
           <w:szCs w:val="24"/>
           <w:rtl/>
@@ -4961,18 +5210,7 @@
           <w:u w:val="single"/>
           <w:rtl/>
         </w:rPr>
-        <w:lastRenderedPageBreak/>
-        <w:t xml:space="preserve">שאלה </w:t>
-      </w:r>
-      <w:r>
-        <w:rPr>
-          <w:rFonts w:hint="cs"/>
-          <w:sz w:val="24"/>
-          <w:szCs w:val="24"/>
-          <w:u w:val="single"/>
-          <w:rtl/>
-        </w:rPr>
-        <w:t>4</w:t>
+        <w:t>שאלה 4</w:t>
       </w:r>
     </w:p>
     <w:p>
@@ -5091,7 +5329,7 @@
         <w:bidi/>
         <w:rPr>
           <w:rStyle w:val="fontstyle01"/>
-          <w:rFonts w:asciiTheme="minorBidi" w:hAnsiTheme="minorBidi" w:hint="cs"/>
+          <w:rFonts w:asciiTheme="minorBidi" w:hAnsiTheme="minorBidi"/>
           <w:sz w:val="24"/>
           <w:szCs w:val="24"/>
           <w:rtl/>
@@ -5112,14 +5350,7 @@
           <w:sz w:val="24"/>
           <w:szCs w:val="24"/>
         </w:rPr>
-        <w:t xml:space="preserve"> </w:t>
-      </w:r>
-      <w:r>
-        <w:rPr>
-          <w:sz w:val="24"/>
-          <w:szCs w:val="24"/>
-        </w:rPr>
-        <w:t>Union-Find</w:t>
+        <w:t xml:space="preserve"> Union-Find</w:t>
       </w:r>
       <w:r>
         <w:rPr>
@@ -5559,8 +5790,6 @@
         </w:rPr>
         <w:t xml:space="preserve"> </w:t>
       </w:r>
-      <w:bookmarkStart w:id="0" w:name="_GoBack"/>
-      <w:bookmarkEnd w:id="0"/>
       <w:r>
         <w:rPr>
           <w:rFonts w:hint="cs"/>
@@ -5599,7 +5828,6 @@
       <w:pPr>
         <w:bidi/>
         <w:rPr>
-          <w:rFonts w:hint="cs"/>
           <w:sz w:val="24"/>
           <w:szCs w:val="24"/>
           <w:rtl/>
@@ -5842,16 +6070,7 @@
           <w:szCs w:val="24"/>
           <w:rtl/>
         </w:rPr>
-        <w:t xml:space="preserve"> נבצע</w:t>
-      </w:r>
-      <w:r>
-        <w:rPr>
-          <w:rFonts w:hint="cs"/>
-          <w:sz w:val="24"/>
-          <w:szCs w:val="24"/>
-          <w:rtl/>
-        </w:rPr>
-        <w:t xml:space="preserve"> </w:t>
+        <w:t xml:space="preserve"> נבצע </w:t>
       </w:r>
       <w:proofErr w:type="spellStart"/>
       <w:proofErr w:type="gramStart"/>
@@ -5912,7 +6131,17 @@
           <w:szCs w:val="24"/>
           <w:rtl/>
         </w:rPr>
-        <w:t>נחשב את המרחק המינימאלי של כל אחד מהחדרים הפנויים מ</w:t>
+        <w:t xml:space="preserve">נחשב את המרחק המינימאלי של כל </w:t>
+      </w:r>
+      <w:r>
+        <w:rPr>
+          <w:rFonts w:hint="cs"/>
+          <w:sz w:val="24"/>
+          <w:szCs w:val="24"/>
+          <w:rtl/>
+        </w:rPr>
+        <w:lastRenderedPageBreak/>
+        <w:t>אחד מהחדרים הפנויים מ</w:t>
       </w:r>
       <w:r>
         <w:rPr>
@@ -5996,16 +6225,7 @@
           <w:szCs w:val="24"/>
           <w:rtl/>
         </w:rPr>
-        <w:t xml:space="preserve"> </w:t>
-      </w:r>
-      <w:r>
-        <w:rPr>
-          <w:rFonts w:hint="cs"/>
-          <w:sz w:val="24"/>
-          <w:szCs w:val="24"/>
-          <w:rtl/>
-        </w:rPr>
-        <w:t>מחזיק קבוצות שה</w:t>
+        <w:t xml:space="preserve"> מחזיק קבוצות שה</w:t>
       </w:r>
       <w:r>
         <w:rPr>
@@ -6046,17 +6266,7 @@
           <w:szCs w:val="24"/>
           <w:rtl/>
         </w:rPr>
-        <w:t xml:space="preserve">, אנו מחדים את הקבוצות כך שלקבוצה החדשה יש את החדר הפנוי הקרוב ביותר, זהו החדר הפנוי הקרוב ביותר לכל החדרים שנמצאים בקבוצה החדשה. בעזרת </w:t>
-      </w:r>
-      <w:r>
-        <w:rPr>
-          <w:rFonts w:hint="cs"/>
-          <w:sz w:val="24"/>
-          <w:szCs w:val="24"/>
-          <w:rtl/>
-        </w:rPr>
-        <w:lastRenderedPageBreak/>
-        <w:t xml:space="preserve">שימוש בפונקציית </w:t>
+        <w:t xml:space="preserve">, אנו מחדים את הקבוצות כך שלקבוצה החדשה יש את החדר הפנוי הקרוב ביותר, זהו החדר הפנוי הקרוב ביותר לכל החדרים שנמצאים בקבוצה החדשה. בעזרת שימוש בפונקציית </w:t>
       </w:r>
       <w:r>
         <w:rPr>
@@ -6116,7 +6326,6 @@
       <w:pPr>
         <w:bidi/>
         <w:rPr>
-          <w:rFonts w:hint="cs"/>
           <w:sz w:val="24"/>
           <w:szCs w:val="24"/>
           <w:rtl/>
@@ -6217,7 +6426,7 @@
 </file>
 
 <file path=word/numbering.xml><?xml version="1.0" encoding="utf-8"?>
-<w:numbering xmlns:wpc="http://schemas.microsoft.com/office/word/2010/wordprocessingCanvas" xmlns:cx="http://schemas.microsoft.com/office/drawing/2014/chartex" xmlns:cx1="http://schemas.microsoft.com/office/drawing/2015/9/8/chartex" xmlns:cx2="http://schemas.microsoft.com/office/drawing/2015/10/21/chartex" xmlns:cx3="http://schemas.microsoft.com/office/drawing/2016/5/9/chartex" xmlns:cx4="http://schemas.microsoft.com/office/drawing/2016/5/10/chartex" xmlns:cx5="http://schemas.microsoft.com/office/drawing/2016/5/11/chartex" xmlns:cx6="http://schemas.microsoft.com/office/drawing/2016/5/12/chartex" xmlns:cx7="http://schemas.microsoft.com/office/drawing/2016/5/13/chartex" xmlns:cx8="http://schemas.microsoft.com/office/drawing/2016/5/14/chartex" xmlns:mc="http://schemas.openxmlformats.org/markup-compatibility/2006" xmlns:aink="http://schemas.microsoft.com/office/drawing/2016/ink" xmlns:am3d="http://schemas.microsoft.com/office/drawing/2017/model3d" xmlns:o="urn:schemas-microsoft-com:office:office" xmlns:r="http://schemas.openxmlformats.org/officeDocument/2006/relationships" xmlns:m="http://schemas.openxmlformats.org/officeDocument/2006/math" xmlns:v="urn:schemas-microsoft-com:vml" xmlns:wp14="http://schemas.microsoft.com/office/word/2010/wordprocessingDrawing" xmlns:wp="http://schemas.openxmlformats.org/drawingml/2006/wordprocessingDrawing" xmlns:w10="urn:schemas-microsoft-com:office:word" xmlns:w="http://schemas.openxmlformats.org/wordprocessingml/2006/main" xmlns:w14="http://schemas.microsoft.com/office/word/2010/wordml" xmlns:w15="http://schemas.microsoft.com/office/word/2012/wordml" xmlns:w16se="http://schemas.microsoft.com/office/word/2015/wordml/symex" xmlns:wpg="http://schemas.microsoft.com/office/word/2010/wordprocessingGroup" xmlns:wpi="http://schemas.microsoft.com/office/word/2010/wordprocessingInk" xmlns:wne="http://schemas.microsoft.com/office/word/2006/wordml" xmlns:wps="http://schemas.microsoft.com/office/word/2010/wordprocessingShape" mc:Ignorable="w14 w15 w16se wp14">
+<w:numbering xmlns:wpc="http://schemas.microsoft.com/office/word/2010/wordprocessingCanvas" xmlns:cx="http://schemas.microsoft.com/office/drawing/2014/chartex" xmlns:cx1="http://schemas.microsoft.com/office/drawing/2015/9/8/chartex" xmlns:cx2="http://schemas.microsoft.com/office/drawing/2015/10/21/chartex" xmlns:cx3="http://schemas.microsoft.com/office/drawing/2016/5/9/chartex" xmlns:cx4="http://schemas.microsoft.com/office/drawing/2016/5/10/chartex" xmlns:cx5="http://schemas.microsoft.com/office/drawing/2016/5/11/chartex" xmlns:cx6="http://schemas.microsoft.com/office/drawing/2016/5/12/chartex" xmlns:cx7="http://schemas.microsoft.com/office/drawing/2016/5/13/chartex" xmlns:cx8="http://schemas.microsoft.com/office/drawing/2016/5/14/chartex" xmlns:mc="http://schemas.openxmlformats.org/markup-compatibility/2006" xmlns:aink="http://schemas.microsoft.com/office/drawing/2016/ink" xmlns:am3d="http://schemas.microsoft.com/office/drawing/2017/model3d" xmlns:o="urn:schemas-microsoft-com:office:office" xmlns:r="http://schemas.openxmlformats.org/officeDocument/2006/relationships" xmlns:m="http://schemas.openxmlformats.org/officeDocument/2006/math" xmlns:v="urn:schemas-microsoft-com:vml" xmlns:wp14="http://schemas.microsoft.com/office/word/2010/wordprocessingDrawing" xmlns:wp="http://schemas.openxmlformats.org/drawingml/2006/wordprocessingDrawing" xmlns:w10="urn:schemas-microsoft-com:office:word" xmlns:w="http://schemas.openxmlformats.org/wordprocessingml/2006/main" xmlns:w14="http://schemas.microsoft.com/office/word/2010/wordml" xmlns:w15="http://schemas.microsoft.com/office/word/2012/wordml" xmlns:w16cid="http://schemas.microsoft.com/office/word/2016/wordml/cid" xmlns:w16se="http://schemas.microsoft.com/office/word/2015/wordml/symex" xmlns:wpg="http://schemas.microsoft.com/office/word/2010/wordprocessingGroup" xmlns:wpi="http://schemas.microsoft.com/office/word/2010/wordprocessingInk" xmlns:wne="http://schemas.microsoft.com/office/word/2006/wordml" xmlns:wps="http://schemas.microsoft.com/office/word/2010/wordprocessingShape" mc:Ignorable="w14 w15 w16se w16cid wp14">
   <w:abstractNum w:abstractNumId="0" w15:restartNumberingAfterBreak="0">
     <w:nsid w:val="05DC6994"/>
     <w:multiLevelType w:val="hybridMultilevel"/>
@@ -7098,7 +7307,7 @@
 </file>
 
 <file path=word/styles.xml><?xml version="1.0" encoding="utf-8"?>
-<w:styles xmlns:mc="http://schemas.openxmlformats.org/markup-compatibility/2006" xmlns:r="http://schemas.openxmlformats.org/officeDocument/2006/relationships" xmlns:w="http://schemas.openxmlformats.org/wordprocessingml/2006/main" xmlns:w14="http://schemas.microsoft.com/office/word/2010/wordml" xmlns:w15="http://schemas.microsoft.com/office/word/2012/wordml" xmlns:w16se="http://schemas.microsoft.com/office/word/2015/wordml/symex" mc:Ignorable="w14 w15 w16se">
+<w:styles xmlns:mc="http://schemas.openxmlformats.org/markup-compatibility/2006" xmlns:r="http://schemas.openxmlformats.org/officeDocument/2006/relationships" xmlns:w="http://schemas.openxmlformats.org/wordprocessingml/2006/main" xmlns:w14="http://schemas.microsoft.com/office/word/2010/wordml" xmlns:w15="http://schemas.microsoft.com/office/word/2012/wordml" xmlns:w16cid="http://schemas.microsoft.com/office/word/2016/wordml/cid" xmlns:w16se="http://schemas.microsoft.com/office/word/2015/wordml/symex" mc:Ignorable="w14 w15 w16se w16cid">
   <w:docDefaults>
     <w:rPrDefault>
       <w:rPr>

</xml_diff>